<commit_message>
new and modified files
</commit_message>
<xml_diff>
--- a/Assignments.docx
+++ b/Assignments.docx
@@ -1,6 +1,6 @@
 
 <file path=word/document.xml><?xml version="1.0" encoding="utf-8"?>
-<w:document xmlns:wpc="http://schemas.microsoft.com/office/word/2010/wordprocessingCanvas" xmlns:cx="http://schemas.microsoft.com/office/drawing/2014/chartex" xmlns:cx1="http://schemas.microsoft.com/office/drawing/2015/9/8/chartex" xmlns:cx2="http://schemas.microsoft.com/office/drawing/2015/10/21/chartex" xmlns:cx3="http://schemas.microsoft.com/office/drawing/2016/5/9/chartex" xmlns:cx4="http://schemas.microsoft.com/office/drawing/2016/5/10/chartex" xmlns:cx5="http://schemas.microsoft.com/office/drawing/2016/5/11/chartex" xmlns:cx6="http://schemas.microsoft.com/office/drawing/2016/5/12/chartex" xmlns:cx7="http://schemas.microsoft.com/office/drawing/2016/5/13/chartex" xmlns:cx8="http://schemas.microsoft.com/office/drawing/2016/5/14/chartex" xmlns:mc="http://schemas.openxmlformats.org/markup-compatibility/2006" xmlns:aink="http://schemas.microsoft.com/office/drawing/2016/ink" xmlns:am3d="http://schemas.microsoft.com/office/drawing/2017/model3d" xmlns:o="urn:schemas-microsoft-com:office:office" xmlns:r="http://schemas.openxmlformats.org/officeDocument/2006/relationships" xmlns:m="http://schemas.openxmlformats.org/officeDocument/2006/math" xmlns:v="urn:schemas-microsoft-com:vml" xmlns:wp14="http://schemas.microsoft.com/office/word/2010/wordprocessingDrawing" xmlns:wp="http://schemas.openxmlformats.org/drawingml/2006/wordprocessingDrawing" xmlns:w10="urn:schemas-microsoft-com:office:word" xmlns:w="http://schemas.openxmlformats.org/wordprocessingml/2006/main" xmlns:w14="http://schemas.microsoft.com/office/word/2010/wordml" xmlns:w15="http://schemas.microsoft.com/office/word/2012/wordml" xmlns:w16cex="http://schemas.microsoft.com/office/word/2018/wordml/cex" xmlns:w16cid="http://schemas.microsoft.com/office/word/2016/wordml/cid" xmlns:w16="http://schemas.microsoft.com/office/word/2018/wordml" xmlns:w16sdtdh="http://schemas.microsoft.com/office/word/2020/wordml/sdtdatahash" xmlns:w16se="http://schemas.microsoft.com/office/word/2015/wordml/symex" xmlns:wpg="http://schemas.microsoft.com/office/word/2010/wordprocessingGroup" xmlns:wpi="http://schemas.microsoft.com/office/word/2010/wordprocessingInk" xmlns:wne="http://schemas.microsoft.com/office/word/2006/wordml" xmlns:wps="http://schemas.microsoft.com/office/word/2010/wordprocessingShape" mc:Ignorable="w14 w15 w16se w16cid w16 w16cex w16sdtdh wp14">
+<w:document xmlns:ve="http://schemas.openxmlformats.org/markup-compatibility/2006" xmlns:o="urn:schemas-microsoft-com:office:office" xmlns:r="http://schemas.openxmlformats.org/officeDocument/2006/relationships" xmlns:m="http://schemas.openxmlformats.org/officeDocument/2006/math" xmlns:v="urn:schemas-microsoft-com:vml" xmlns:wp="http://schemas.openxmlformats.org/drawingml/2006/wordprocessingDrawing" xmlns:w10="urn:schemas-microsoft-com:office:word" xmlns:w="http://schemas.openxmlformats.org/wordprocessingml/2006/main" xmlns:wne="http://schemas.microsoft.com/office/word/2006/wordml">
   <w:body>
     <w:p>
       <w:pPr>
@@ -2102,7 +2102,15 @@
         <w:pStyle w:val="ListParagraph"/>
       </w:pPr>
       <w:r>
-        <w:t>84. l=['a','A','b','B','d','D','c','C'] WAP to find out case insensitive count and 85. case insensitive search for an element.</w:t>
+        <w:t xml:space="preserve">84. l=['a','A','b','B','d','D','c','C'] WAP to find out case insensitive count and </w:t>
+      </w:r>
+    </w:p>
+    <w:p>
+      <w:pPr>
+        <w:pStyle w:val="ListParagraph"/>
+      </w:pPr>
+      <w:r>
+        <w:t>85. case insensitive search for an element.</w:t>
       </w:r>
     </w:p>
     <w:p>
@@ -2301,210 +2309,210 @@
         <w:pStyle w:val="ListParagraph"/>
       </w:pPr>
       <w:r>
+        <w:t>102.write a function to get dynamic list for floating numbers also based on strat and end and step parameters</w:t>
+      </w:r>
+    </w:p>
+    <w:p>
+      <w:pPr>
+        <w:pStyle w:val="ListParagraph"/>
+      </w:pPr>
+      <w:r>
+        <w:t>103. find out all perfect numbers in given range</w:t>
+      </w:r>
+    </w:p>
+    <w:p>
+      <w:pPr>
+        <w:pStyle w:val="ListParagraph"/>
+      </w:pPr>
+      <w:r>
+        <w:t>104. WAP to do all stack operations using lists</w:t>
+      </w:r>
+    </w:p>
+    <w:p>
+      <w:pPr>
+        <w:pStyle w:val="ListParagraph"/>
+      </w:pPr>
+      <w:r>
+        <w:t>105.WAP to do all queue operations using lists</w:t>
+      </w:r>
+    </w:p>
+    <w:p>
+      <w:pPr>
+        <w:pStyle w:val="ListParagraph"/>
+      </w:pPr>
+      <w:r>
+        <w:t>106. WAP to remove n occurrences of specified element from a list</w:t>
+      </w:r>
+    </w:p>
+    <w:p>
+      <w:pPr>
+        <w:pStyle w:val="ListParagraph"/>
+      </w:pPr>
+      <w:r>
+        <w:t>107. compare two lists ignore order. i.e return True l1=[1,2,3,4],l2=[4,2,3,1], fun(l1,l2)-&gt; True</w:t>
+      </w:r>
+    </w:p>
+    <w:p>
+      <w:pPr>
+        <w:pStyle w:val="ListParagraph"/>
+      </w:pPr>
+      <w:r>
+        <w:t>108. XOR operation in python.</w:t>
+      </w:r>
+    </w:p>
+    <w:p>
+      <w:pPr>
+        <w:pStyle w:val="ListParagraph"/>
+      </w:pPr>
+      <w:r>
+        <w:t>109. how to remove all occurrences of the given element in a list</w:t>
+      </w:r>
+    </w:p>
+    <w:p>
+      <w:pPr>
+        <w:pStyle w:val="ListParagraph"/>
+      </w:pPr>
+      <w:r>
+        <w:t>110. how to remove first n occurrences of the given element in a list</w:t>
+      </w:r>
+    </w:p>
+    <w:p>
+      <w:pPr>
+        <w:pStyle w:val="ListParagraph"/>
+      </w:pPr>
+      <w:r>
+        <w:t>111. how to remove last n occurrences of the given element in a list</w:t>
+      </w:r>
+    </w:p>
+    <w:p>
+      <w:pPr>
+        <w:pStyle w:val="ListParagraph"/>
+      </w:pPr>
+      <w:r>
+        <w:t>112. how to remove nth occurrences of the given element in a list</w:t>
+      </w:r>
+    </w:p>
+    <w:p>
+      <w:pPr>
+        <w:pStyle w:val="ListParagraph"/>
+      </w:pPr>
+      <w:r>
+        <w:t>113. WAP to generate list of floats i.e: fun(0,1,0.1), [0,0.1,0.2,0.3,0.4,0.5,0.6,0.7,0.8,0.9]</w:t>
+      </w:r>
+    </w:p>
+    <w:p>
+      <w:pPr>
+        <w:pStyle w:val="ListParagraph"/>
+      </w:pPr>
+      <w:r>
+        <w:t xml:space="preserve"> 114. WAP to remove all occurrences of given substring from actual string</w:t>
+      </w:r>
+    </w:p>
+    <w:p>
+      <w:pPr>
+        <w:pStyle w:val="ListParagraph"/>
+      </w:pPr>
+      <w:r>
+        <w:t>115. WAP to remove first n occurrences of given substring from actual string</w:t>
+      </w:r>
+    </w:p>
+    <w:p>
+      <w:pPr>
+        <w:pStyle w:val="ListParagraph"/>
+      </w:pPr>
+      <w:r>
+        <w:t>116. WAP to remove last n occurrences of given substring from actual string</w:t>
+      </w:r>
+    </w:p>
+    <w:p>
+      <w:pPr>
+        <w:pStyle w:val="ListParagraph"/>
+      </w:pPr>
+      <w:r>
+        <w:t xml:space="preserve"> 117. WAP to replace last n occurrences of given substring with destination string in actual string</w:t>
+      </w:r>
+    </w:p>
+    <w:p>
+      <w:pPr>
+        <w:pStyle w:val="ListParagraph"/>
+      </w:pPr>
+      <w:r>
+        <w:t>118. WAP to sort the string.</w:t>
+      </w:r>
+    </w:p>
+    <w:p>
+      <w:pPr>
+        <w:pStyle w:val="ListParagraph"/>
+      </w:pPr>
+      <w:r>
+        <w:t>119. take a coma separated numbers and find out max number.</w:t>
+      </w:r>
+    </w:p>
+    <w:p>
+      <w:pPr>
+        <w:pStyle w:val="ListParagraph"/>
+      </w:pPr>
+      <w:r>
+        <w:t>120. Read a json file. Try to get the information from the file</w:t>
+      </w:r>
+    </w:p>
+    <w:p>
+      <w:pPr>
+        <w:pStyle w:val="ListParagraph"/>
+      </w:pPr>
+      <w:r>
+        <w:t>121.Read a yaml file. Try to get the information from the file</w:t>
+      </w:r>
+    </w:p>
+    <w:p>
+      <w:pPr>
+        <w:pStyle w:val="ListParagraph"/>
+      </w:pPr>
+      <w:r>
+        <w:t>122.Read any image data using Opencv</w:t>
+      </w:r>
+    </w:p>
+    <w:p>
+      <w:pPr>
+        <w:pStyle w:val="ListParagraph"/>
+      </w:pPr>
+      <w:r>
+        <w:t>123.make alternative words reversed in given string:</w:t>
+      </w:r>
+    </w:p>
+    <w:p>
+      <w:pPr>
+        <w:pStyle w:val="Standard"/>
+      </w:pPr>
+      <w:r>
+        <w:t xml:space="preserve">    </w:t>
+      </w:r>
+      <w:r>
+        <w:tab/>
+      </w:r>
+      <w:r>
+        <w:tab/>
+        <w:t>ex: "python program good language"-&gt; "python margorp good egaugnal"</w:t>
+      </w:r>
+    </w:p>
+    <w:p>
+      <w:pPr>
+        <w:pStyle w:val="Standard"/>
+      </w:pPr>
+      <w:r>
+        <w:t xml:space="preserve">    </w:t>
+      </w:r>
+      <w:r>
+        <w:tab/>
+        <w:t>124. l=['c',"cpp","java","php","python"]</w:t>
+      </w:r>
+    </w:p>
+    <w:p>
+      <w:pPr>
+        <w:pStyle w:val="ListParagraph"/>
+      </w:pPr>
+      <w:r>
         <w:lastRenderedPageBreak/>
-        <w:t>102.write a function to get dynamic list for floating numbers also based on strat and end and step parameters</w:t>
-      </w:r>
-    </w:p>
-    <w:p>
-      <w:pPr>
-        <w:pStyle w:val="ListParagraph"/>
-      </w:pPr>
-      <w:r>
-        <w:t>103. find out all perfect numbers in given range</w:t>
-      </w:r>
-    </w:p>
-    <w:p>
-      <w:pPr>
-        <w:pStyle w:val="ListParagraph"/>
-      </w:pPr>
-      <w:r>
-        <w:t>104. WAP to do all stack operations using lists</w:t>
-      </w:r>
-    </w:p>
-    <w:p>
-      <w:pPr>
-        <w:pStyle w:val="ListParagraph"/>
-      </w:pPr>
-      <w:r>
-        <w:t>105.WAP to do all queue operations using lists</w:t>
-      </w:r>
-    </w:p>
-    <w:p>
-      <w:pPr>
-        <w:pStyle w:val="ListParagraph"/>
-      </w:pPr>
-      <w:r>
-        <w:t>106. WAP to remove n occurrences of specified element from a list</w:t>
-      </w:r>
-    </w:p>
-    <w:p>
-      <w:pPr>
-        <w:pStyle w:val="ListParagraph"/>
-      </w:pPr>
-      <w:r>
-        <w:t>107. compare two lists ignore order. i.e return True l1=[1,2,3,4],l2=[4,2,3,1], fun(l1,l2)-&gt; True</w:t>
-      </w:r>
-    </w:p>
-    <w:p>
-      <w:pPr>
-        <w:pStyle w:val="ListParagraph"/>
-      </w:pPr>
-      <w:r>
-        <w:t>108. XOR operation in python.</w:t>
-      </w:r>
-    </w:p>
-    <w:p>
-      <w:pPr>
-        <w:pStyle w:val="ListParagraph"/>
-      </w:pPr>
-      <w:r>
-        <w:t>109. how to remove all occurrences of the given element in a list</w:t>
-      </w:r>
-    </w:p>
-    <w:p>
-      <w:pPr>
-        <w:pStyle w:val="ListParagraph"/>
-      </w:pPr>
-      <w:r>
-        <w:t>110. how to remove first n occurrences of the given element in a list</w:t>
-      </w:r>
-    </w:p>
-    <w:p>
-      <w:pPr>
-        <w:pStyle w:val="ListParagraph"/>
-      </w:pPr>
-      <w:r>
-        <w:t>111. how to remove last n occurrences of the given element in a list</w:t>
-      </w:r>
-    </w:p>
-    <w:p>
-      <w:pPr>
-        <w:pStyle w:val="ListParagraph"/>
-      </w:pPr>
-      <w:r>
-        <w:t>112. how to remove nth occurrences of the given element in a list</w:t>
-      </w:r>
-    </w:p>
-    <w:p>
-      <w:pPr>
-        <w:pStyle w:val="ListParagraph"/>
-      </w:pPr>
-      <w:r>
-        <w:t>113. WAP to generate list of floats i.e: fun(0,1,0.1), [0,0.1,0.2,0.3,0.4,0.5,0.6,0.7,0.8,0.9]</w:t>
-      </w:r>
-    </w:p>
-    <w:p>
-      <w:pPr>
-        <w:pStyle w:val="ListParagraph"/>
-      </w:pPr>
-      <w:r>
-        <w:t xml:space="preserve"> 114. WAP to remove all occurrences of given substring from actual string</w:t>
-      </w:r>
-    </w:p>
-    <w:p>
-      <w:pPr>
-        <w:pStyle w:val="ListParagraph"/>
-      </w:pPr>
-      <w:r>
-        <w:t>115. WAP to remove first n occurrences of given substring from actual string</w:t>
-      </w:r>
-    </w:p>
-    <w:p>
-      <w:pPr>
-        <w:pStyle w:val="ListParagraph"/>
-      </w:pPr>
-      <w:r>
-        <w:t>116. WAP to remove last n occurrences of given substring from actual string</w:t>
-      </w:r>
-    </w:p>
-    <w:p>
-      <w:pPr>
-        <w:pStyle w:val="ListParagraph"/>
-      </w:pPr>
-      <w:r>
-        <w:t xml:space="preserve"> 117. WAP to replace last n occurrences of given substring with destination string in actual string</w:t>
-      </w:r>
-    </w:p>
-    <w:p>
-      <w:pPr>
-        <w:pStyle w:val="ListParagraph"/>
-      </w:pPr>
-      <w:r>
-        <w:t>118. WAP to sort the string.</w:t>
-      </w:r>
-    </w:p>
-    <w:p>
-      <w:pPr>
-        <w:pStyle w:val="ListParagraph"/>
-      </w:pPr>
-      <w:r>
-        <w:t>119. take a coma separated numbers and find out max number.</w:t>
-      </w:r>
-    </w:p>
-    <w:p>
-      <w:pPr>
-        <w:pStyle w:val="ListParagraph"/>
-      </w:pPr>
-      <w:r>
-        <w:t>120. Read a json file. Try to get the information from the file</w:t>
-      </w:r>
-    </w:p>
-    <w:p>
-      <w:pPr>
-        <w:pStyle w:val="ListParagraph"/>
-      </w:pPr>
-      <w:r>
-        <w:t>121.Read a yaml file. Try to get the information from the file</w:t>
-      </w:r>
-    </w:p>
-    <w:p>
-      <w:pPr>
-        <w:pStyle w:val="ListParagraph"/>
-      </w:pPr>
-      <w:r>
-        <w:t>122.Read any image data using Opencv</w:t>
-      </w:r>
-    </w:p>
-    <w:p>
-      <w:pPr>
-        <w:pStyle w:val="ListParagraph"/>
-      </w:pPr>
-      <w:r>
-        <w:t>123.make alternative words reversed in given string:</w:t>
-      </w:r>
-    </w:p>
-    <w:p>
-      <w:pPr>
-        <w:pStyle w:val="Standard"/>
-      </w:pPr>
-      <w:r>
-        <w:t xml:space="preserve">    </w:t>
-      </w:r>
-      <w:r>
-        <w:tab/>
-      </w:r>
-      <w:r>
-        <w:tab/>
-        <w:t>ex: "python program good language"-&gt; "python margorp good egaugnal"</w:t>
-      </w:r>
-    </w:p>
-    <w:p>
-      <w:pPr>
-        <w:pStyle w:val="Standard"/>
-      </w:pPr>
-      <w:r>
-        <w:t xml:space="preserve">    </w:t>
-      </w:r>
-      <w:r>
-        <w:tab/>
-        <w:t>124. l=['c',"cpp","java","php","python"]</w:t>
-      </w:r>
-    </w:p>
-    <w:p>
-      <w:pPr>
-        <w:pStyle w:val="ListParagraph"/>
-      </w:pPr>
-      <w:r>
         <w:t xml:space="preserve"> case insensitive count# l.count("C")-&gt;1</w:t>
       </w:r>
     </w:p>
@@ -2513,7 +2521,6 @@
         <w:pStyle w:val="ListParagraph"/>
       </w:pPr>
       <w:r>
-        <w:lastRenderedPageBreak/>
         <w:t>like count l.own_count("c")-&gt;2 with case insensitive</w:t>
       </w:r>
     </w:p>
@@ -2722,6 +2729,7 @@
         <w:ind w:left="0"/>
       </w:pPr>
       <w:r>
+        <w:lastRenderedPageBreak/>
         <w:t xml:space="preserve">    d. get the meeting</w:t>
       </w:r>
     </w:p>
@@ -2731,7 +2739,6 @@
         <w:ind w:left="0"/>
       </w:pPr>
       <w:r>
-        <w:lastRenderedPageBreak/>
         <w:t xml:space="preserve">  2:</w:t>
       </w:r>
     </w:p>
@@ -2956,6 +2963,7 @@
         <w:pStyle w:val="Standard"/>
       </w:pPr>
       <w:r>
+        <w:lastRenderedPageBreak/>
         <w:t xml:space="preserve">    </w:t>
       </w:r>
       <w:r>
@@ -2971,648 +2979,648 @@
         <w:pStyle w:val="Standard"/>
       </w:pPr>
       <w:r>
+        <w:t xml:space="preserve">   </w:t>
+      </w:r>
+      <w:r>
+        <w:tab/>
+      </w:r>
+      <w:r>
+        <w:tab/>
+        <w:t xml:space="preserve"> d. find out every employee BMI value</w:t>
+      </w:r>
+    </w:p>
+    <w:p>
+      <w:pPr>
+        <w:pStyle w:val="Standard"/>
+      </w:pPr>
+      <w:r>
+        <w:t xml:space="preserve">    </w:t>
+      </w:r>
+      <w:r>
+        <w:tab/>
+      </w:r>
+      <w:r>
+        <w:tab/>
+        <w:t>e. Finally find out the Organization overall BMI</w:t>
+      </w:r>
+    </w:p>
+    <w:p>
+      <w:pPr>
+        <w:pStyle w:val="ListParagraph"/>
+      </w:pPr>
+      <w:r>
+        <w:t>124. read the file which contains the size greater than your ram size</w:t>
+      </w:r>
+    </w:p>
+    <w:p>
+      <w:pPr>
+        <w:pStyle w:val="ListParagraph"/>
+      </w:pPr>
+      <w:r>
+        <w:t xml:space="preserve"> 125. Read ten gb movie</w:t>
+      </w:r>
+    </w:p>
+    <w:p>
+      <w:pPr>
+        <w:pStyle w:val="ListParagraph"/>
+      </w:pPr>
+      <w:r>
+        <w:t>126.  Collect emp information in a file Provide these operations.</w:t>
+      </w:r>
+    </w:p>
+    <w:p>
+      <w:pPr>
+        <w:pStyle w:val="Standard"/>
+      </w:pPr>
+      <w:r>
+        <w:t xml:space="preserve">    </w:t>
+      </w:r>
+    </w:p>
+    <w:p>
+      <w:pPr>
+        <w:pStyle w:val="Standard"/>
+      </w:pPr>
+      <w:r>
+        <w:t xml:space="preserve">   </w:t>
+      </w:r>
+      <w:r>
+        <w:tab/>
+      </w:r>
+      <w:r>
+        <w:tab/>
+        <w:t xml:space="preserve"> Menu:</w:t>
+      </w:r>
+    </w:p>
+    <w:p>
+      <w:pPr>
+        <w:pStyle w:val="Standard"/>
+      </w:pPr>
+      <w:r>
+        <w:t xml:space="preserve">     </w:t>
+      </w:r>
+      <w:r>
+        <w:tab/>
+      </w:r>
+      <w:r>
+        <w:tab/>
+      </w:r>
+      <w:r>
+        <w:tab/>
+        <w:t>1. Get information information of an employee</w:t>
+      </w:r>
+    </w:p>
+    <w:p>
+      <w:pPr>
+        <w:pStyle w:val="Standard"/>
+      </w:pPr>
+      <w:r>
+        <w:t xml:space="preserve">     </w:t>
+      </w:r>
+      <w:r>
+        <w:tab/>
+      </w:r>
+      <w:r>
+        <w:tab/>
+      </w:r>
+      <w:r>
+        <w:tab/>
+        <w:t>2. Modify employee information</w:t>
+      </w:r>
+    </w:p>
+    <w:p>
+      <w:pPr>
+        <w:pStyle w:val="Standard"/>
+      </w:pPr>
+      <w:r>
+        <w:t xml:space="preserve">     </w:t>
+      </w:r>
+      <w:r>
+        <w:tab/>
+      </w:r>
+      <w:r>
+        <w:tab/>
+      </w:r>
+      <w:r>
+        <w:tab/>
+        <w:t>3. delete an employee information (Only status field change in the employee file)</w:t>
+      </w:r>
+    </w:p>
+    <w:p>
+      <w:pPr>
+        <w:pStyle w:val="Standard"/>
+      </w:pPr>
+      <w:r>
+        <w:t xml:space="preserve">     </w:t>
+      </w:r>
+      <w:r>
+        <w:tab/>
+      </w:r>
+      <w:r>
+        <w:tab/>
+      </w:r>
+      <w:r>
+        <w:tab/>
+        <w:t>4. Add an employee.</w:t>
+      </w:r>
+    </w:p>
+    <w:p>
+      <w:pPr>
+        <w:pStyle w:val="ListParagraph"/>
+      </w:pPr>
+      <w:r>
+        <w:t>127. Take Source and destination file paths from command line arguments and copy the sourcontent into destination.</w:t>
+      </w:r>
+    </w:p>
+    <w:p>
+      <w:pPr>
+        <w:pStyle w:val="Standard"/>
+      </w:pPr>
+      <w:r>
+        <w:t xml:space="preserve">   </w:t>
+      </w:r>
+      <w:r>
+        <w:tab/>
+      </w:r>
+      <w:r>
+        <w:tab/>
+        <w:t xml:space="preserve"> Make Sure that your program checking the below conditions.</w:t>
+      </w:r>
+    </w:p>
+    <w:p>
+      <w:pPr>
+        <w:pStyle w:val="Standard"/>
+      </w:pPr>
+      <w:r>
+        <w:t xml:space="preserve">     </w:t>
+      </w:r>
+      <w:r>
+        <w:tab/>
+      </w:r>
+      <w:r>
+        <w:tab/>
+        <w:t>1.if the source file not there. Should ask the user to enter new source file or want to quit a program</w:t>
+      </w:r>
+    </w:p>
+    <w:p>
+      <w:pPr>
+        <w:pStyle w:val="Standard"/>
+      </w:pPr>
+      <w:r>
+        <w:t xml:space="preserve">     </w:t>
+      </w:r>
+      <w:r>
+        <w:tab/>
+      </w:r>
+      <w:r>
+        <w:tab/>
+        <w:t>2.if the destination file already there in the specified path. Should warn the user want to proceed or want to enter new destination file name or want to quit</w:t>
+      </w:r>
+    </w:p>
+    <w:p>
+      <w:pPr>
+        <w:pStyle w:val="Standard"/>
+      </w:pPr>
+    </w:p>
+    <w:p>
+      <w:pPr>
+        <w:pStyle w:val="ListParagraph"/>
+      </w:pPr>
+      <w:r>
+        <w:t xml:space="preserve"> 128. Bulk file copy.</w:t>
+      </w:r>
+    </w:p>
+    <w:p>
+      <w:pPr>
+        <w:pStyle w:val="Standard"/>
+      </w:pPr>
+      <w:r>
+        <w:t xml:space="preserve">     </w:t>
+      </w:r>
+      <w:r>
+        <w:tab/>
+      </w:r>
+      <w:r>
+        <w:tab/>
+        <w:t>Take source and destination file paths from a file and copy the source file content into destination file.</w:t>
+      </w:r>
+    </w:p>
+    <w:p>
+      <w:pPr>
+        <w:pStyle w:val="Standard"/>
+      </w:pPr>
+      <w:r>
+        <w:t xml:space="preserve">     </w:t>
+      </w:r>
+      <w:r>
+        <w:tab/>
+      </w:r>
+      <w:r>
+        <w:tab/>
+        <w:t>Maintain configuration file and put the below fields there</w:t>
+      </w:r>
+    </w:p>
+    <w:p>
+      <w:pPr>
+        <w:pStyle w:val="Standard"/>
+      </w:pPr>
+      <w:r>
+        <w:t xml:space="preserve">      </w:t>
+      </w:r>
+      <w:r>
+        <w:tab/>
+      </w:r>
+      <w:r>
+        <w:tab/>
+        <w:t>Source not found: Skip the copy</w:t>
+      </w:r>
+    </w:p>
+    <w:p>
+      <w:pPr>
+        <w:pStyle w:val="Standard"/>
+      </w:pPr>
+      <w:r>
+        <w:t xml:space="preserve">      </w:t>
+      </w:r>
+      <w:r>
+        <w:tab/>
+      </w:r>
+      <w:r>
+        <w:tab/>
+        <w:t>destination found: skip/replace</w:t>
+      </w:r>
+    </w:p>
+    <w:p>
+      <w:pPr>
+        <w:pStyle w:val="Standard"/>
+      </w:pPr>
+      <w:r>
         <w:lastRenderedPageBreak/>
-        <w:t xml:space="preserve">   </w:t>
-      </w:r>
-      <w:r>
-        <w:tab/>
-      </w:r>
-      <w:r>
-        <w:tab/>
-        <w:t xml:space="preserve"> d. find out every employee BMI value</w:t>
-      </w:r>
-    </w:p>
-    <w:p>
-      <w:pPr>
-        <w:pStyle w:val="Standard"/>
-      </w:pPr>
-      <w:r>
+        <w:t xml:space="preserve">     </w:t>
+      </w:r>
+      <w:r>
+        <w:tab/>
+      </w:r>
+      <w:r>
+        <w:tab/>
+        <w:t>maintain a remarks log. What are the files skiped from copy because no source file found. What are the files skip/replaced because of destination file foun in the specified path</w:t>
+      </w:r>
+    </w:p>
+    <w:p>
+      <w:pPr>
+        <w:pStyle w:val="Standard"/>
+      </w:pPr>
+      <w:r>
+        <w:t>SAMPLE PROJECT:</w:t>
+      </w:r>
+    </w:p>
+    <w:p>
+      <w:pPr>
+        <w:pStyle w:val="Standard"/>
+      </w:pPr>
+      <w:r>
+        <w:t>"""</w:t>
+      </w:r>
+    </w:p>
+    <w:p>
+      <w:pPr>
+        <w:pStyle w:val="Standard"/>
+      </w:pPr>
+      <w:r>
+        <w:t>Console based APP</w:t>
+      </w:r>
+    </w:p>
+    <w:p>
+      <w:pPr>
+        <w:pStyle w:val="Standard"/>
+      </w:pPr>
+      <w:r>
+        <w:t>1:login</w:t>
+      </w:r>
+    </w:p>
+    <w:p>
+      <w:pPr>
+        <w:pStyle w:val="Standard"/>
+      </w:pPr>
+      <w:r>
+        <w:t>2:register</w:t>
+      </w:r>
+    </w:p>
+    <w:p>
+      <w:pPr>
+        <w:pStyle w:val="Standard"/>
+      </w:pPr>
+      <w:r>
+        <w:t>Enter an option:</w:t>
+      </w:r>
+    </w:p>
+    <w:p>
+      <w:pPr>
+        <w:pStyle w:val="Standard"/>
+      </w:pPr>
+      <w:r>
+        <w:t>1--&gt; username:</w:t>
+      </w:r>
+    </w:p>
+    <w:p>
+      <w:pPr>
+        <w:pStyle w:val="Standard"/>
+      </w:pPr>
+      <w:r>
+        <w:t xml:space="preserve">     password:</w:t>
+      </w:r>
+    </w:p>
+    <w:p>
+      <w:pPr>
+        <w:pStyle w:val="Standard"/>
+      </w:pPr>
+      <w:r>
+        <w:t xml:space="preserve">     if the username and password is there in your db then show operation menu:</w:t>
+      </w:r>
+    </w:p>
+    <w:p>
+      <w:pPr>
+        <w:pStyle w:val="Standard"/>
+      </w:pPr>
+      <w:r>
+        <w:t xml:space="preserve">            1:know your details</w:t>
+      </w:r>
+    </w:p>
+    <w:p>
+      <w:pPr>
+        <w:pStyle w:val="Standard"/>
+      </w:pPr>
+      <w:r>
+        <w:t xml:space="preserve">            2:drive date</w:t>
+      </w:r>
+    </w:p>
+    <w:p>
+      <w:pPr>
+        <w:pStyle w:val="Standard"/>
+      </w:pPr>
+      <w:r>
+        <w:t xml:space="preserve">        if he is a hr manager:</w:t>
+      </w:r>
+    </w:p>
+    <w:p>
+      <w:pPr>
+        <w:pStyle w:val="Standard"/>
+      </w:pPr>
+      <w:r>
+        <w:t xml:space="preserve">            1: aspirants group details by city</w:t>
+      </w:r>
+    </w:p>
+    <w:p>
+      <w:pPr>
+        <w:pStyle w:val="Standard"/>
+      </w:pPr>
+      <w:r>
+        <w:t xml:space="preserve">            2: Toatal aspirant count</w:t>
+      </w:r>
+    </w:p>
+    <w:p>
+      <w:pPr>
+        <w:pStyle w:val="Standard"/>
+      </w:pPr>
+      <w:r>
+        <w:t xml:space="preserve">            3: drive date</w:t>
+      </w:r>
+    </w:p>
+    <w:p>
+      <w:pPr>
+        <w:pStyle w:val="Standard"/>
+      </w:pPr>
+      <w:r>
+        <w:t xml:space="preserve">            4: update the drive date</w:t>
+      </w:r>
+    </w:p>
+    <w:p>
+      <w:pPr>
+        <w:pStyle w:val="Standard"/>
+      </w:pPr>
+      <w:r>
+        <w:t>2---&gt;</w:t>
+      </w:r>
+    </w:p>
+    <w:p>
+      <w:pPr>
+        <w:pStyle w:val="Standard"/>
+      </w:pPr>
+      <w:r>
+        <w:t xml:space="preserve">    username:</w:t>
+      </w:r>
+    </w:p>
+    <w:p>
+      <w:pPr>
+        <w:pStyle w:val="Standard"/>
+      </w:pPr>
+      <w:r>
+        <w:t xml:space="preserve">    password:</w:t>
+      </w:r>
+    </w:p>
+    <w:p>
+      <w:pPr>
+        <w:pStyle w:val="Standard"/>
+      </w:pPr>
+      <w:r>
+        <w:t xml:space="preserve">    email:</w:t>
+      </w:r>
+    </w:p>
+    <w:p>
+      <w:pPr>
+        <w:pStyle w:val="Standard"/>
+      </w:pPr>
+      <w:r>
+        <w:t xml:space="preserve">    phone:</w:t>
+      </w:r>
+    </w:p>
+    <w:p>
+      <w:pPr>
+        <w:pStyle w:val="Standard"/>
+      </w:pPr>
+      <w:r>
+        <w:t xml:space="preserve">    higher education:</w:t>
+      </w:r>
+    </w:p>
+    <w:p>
+      <w:pPr>
+        <w:pStyle w:val="Standard"/>
+      </w:pPr>
+      <w:r>
+        <w:t xml:space="preserve">    city</w:t>
+      </w:r>
+    </w:p>
+    <w:p>
+      <w:pPr>
+        <w:pStyle w:val="Standard"/>
+      </w:pPr>
+      <w:r>
+        <w:t>"""</w:t>
+      </w:r>
+    </w:p>
+    <w:p>
+      <w:pPr>
+        <w:pStyle w:val="Standard"/>
+      </w:pPr>
+      <w:r>
+        <w:lastRenderedPageBreak/>
+        <w:t xml:space="preserve"> </w:t>
+      </w:r>
+    </w:p>
+    <w:p>
+      <w:pPr>
+        <w:pStyle w:val="Heading1"/>
+      </w:pPr>
+      <w:r>
+        <w:t xml:space="preserve">     OOPS</w:t>
+      </w:r>
+    </w:p>
+    <w:p>
+      <w:pPr>
+        <w:pStyle w:val="Standard"/>
+      </w:pPr>
+      <w:r>
+        <w:t xml:space="preserve">     </w:t>
+      </w:r>
+    </w:p>
+    <w:p>
+      <w:pPr>
+        <w:pStyle w:val="ListParagraph"/>
+      </w:pPr>
+      <w:r>
+        <w:t xml:space="preserve"> 1. Write a class(DB) program to create a table, insert values, update values, delete values of the table.</w:t>
+      </w:r>
+    </w:p>
+    <w:p>
+      <w:pPr>
+        <w:pStyle w:val="Standard"/>
+        <w:ind w:firstLine="720"/>
+      </w:pPr>
+      <w:r>
+        <w:t>All database operations code write in a file(db_operations.py) and call these operations in another file( app.py).</w:t>
+      </w:r>
+    </w:p>
+    <w:p>
+      <w:pPr>
+        <w:pStyle w:val="Standard"/>
+        <w:ind w:firstLine="720"/>
+      </w:pPr>
+      <w:r>
+        <w:t>In app.py create instance of the DB class and call all the methods by passing some data.</w:t>
+      </w:r>
+    </w:p>
+    <w:p>
+      <w:pPr>
+        <w:pStyle w:val="Standard"/>
+        <w:ind w:firstLine="720"/>
+      </w:pPr>
+    </w:p>
+    <w:p>
+      <w:pPr>
+        <w:pStyle w:val="Standard"/>
+      </w:pPr>
+      <w:r>
+        <w:t xml:space="preserve">    2. write a program to do registration.</w:t>
+      </w:r>
+    </w:p>
+    <w:p>
+      <w:pPr>
+        <w:pStyle w:val="Standard"/>
+      </w:pPr>
+      <w:r>
+        <w:t xml:space="preserve">     </w:t>
+      </w:r>
+      <w:r>
+        <w:tab/>
+      </w:r>
+      <w:r>
+        <w:tab/>
+        <w:t>Write a methods in a class DB to open database connection and insert details in to database table.</w:t>
+      </w:r>
+    </w:p>
+    <w:p>
+      <w:pPr>
+        <w:pStyle w:val="Standard"/>
+      </w:pPr>
+      <w:r>
+        <w:t>3. Write a Model parent class and implement a create method.</w:t>
+      </w:r>
+    </w:p>
+    <w:p>
+      <w:pPr>
+        <w:pStyle w:val="Standard"/>
+      </w:pPr>
+      <w:r>
+        <w:t>Write child class person for Model and override method create method and call the parent(Model) class create method in the child(person). create an instance of person class and call the create method.</w:t>
+      </w:r>
+    </w:p>
+    <w:p>
+      <w:pPr>
+        <w:pStyle w:val="Standard"/>
+      </w:pPr>
+    </w:p>
+    <w:p>
+      <w:pPr>
+        <w:pStyle w:val="ListParagraph"/>
+        <w:ind w:left="0"/>
+      </w:pPr>
+      <w:r>
+        <w:t xml:space="preserve">4. create a user defined datatype, and provide functionalities of addition subtraction and multiplication. Create three instances(obj1,obj2,obj3) and print an output of obj1+obj2+obj3, obj1-obj2-obj3, obj1*obj2*obj3  </w:t>
+      </w:r>
+    </w:p>
+    <w:p>
+      <w:pPr>
+        <w:pStyle w:val="ListParagraph"/>
+        <w:ind w:left="0"/>
+      </w:pPr>
+      <w:r>
+        <w:t>5. addition, subtraction, multiplication operations are not supported by dictionary. Write a program to provide addition, subtraction, and  multiplication operations to dictionary. Write your own definition for operations.</w:t>
+      </w:r>
+    </w:p>
+    <w:p>
+      <w:pPr>
+        <w:pStyle w:val="ListParagraph"/>
+        <w:ind w:left="0"/>
+      </w:pPr>
+      <w:r>
+        <w:t>6. write a class that can create only one object. IF create one more object then it should written existing object but not new. Create three instances and print id’s of the instances. All the id’s should show same address.</w:t>
+      </w:r>
+    </w:p>
+    <w:p>
+      <w:pPr>
+        <w:pStyle w:val="ListParagraph"/>
+        <w:ind w:left="0"/>
+      </w:pPr>
+      <w:r>
+        <w:t>7. implement class method and instance method and static method in a class with an example. Create a instance and call all the methods. Write down what is class method and instance method and static method.</w:t>
+      </w:r>
+    </w:p>
+    <w:p>
+      <w:pPr>
+        <w:pStyle w:val="ListParagraph"/>
+        <w:ind w:left="0"/>
+      </w:pPr>
+      <w:r>
+        <w:t>8. write a class program to demonstrate method overloading in python using below scenario.</w:t>
+      </w:r>
+    </w:p>
+    <w:p>
+      <w:pPr>
+        <w:pStyle w:val="Standard"/>
+      </w:pPr>
+      <w:r>
+        <w:t xml:space="preserve">  9. Write a class and constructor to create an instances like below</w:t>
+      </w:r>
+    </w:p>
+    <w:p>
+      <w:pPr>
+        <w:pStyle w:val="Standard"/>
+      </w:pPr>
+      <w:r>
+        <w:lastRenderedPageBreak/>
         <w:t xml:space="preserve">    </w:t>
       </w:r>
       <w:r>
         <w:tab/>
-      </w:r>
-      <w:r>
-        <w:tab/>
-        <w:t>e. Finally find out the Organization overall BMI</w:t>
-      </w:r>
-    </w:p>
-    <w:p>
-      <w:pPr>
-        <w:pStyle w:val="ListParagraph"/>
-      </w:pPr>
-      <w:r>
-        <w:t>124. read the file which contains the size greater than your ram size</w:t>
-      </w:r>
-    </w:p>
-    <w:p>
-      <w:pPr>
-        <w:pStyle w:val="ListParagraph"/>
-      </w:pPr>
-      <w:r>
-        <w:t xml:space="preserve"> 125. Read ten gb movie</w:t>
-      </w:r>
-    </w:p>
-    <w:p>
-      <w:pPr>
-        <w:pStyle w:val="ListParagraph"/>
-      </w:pPr>
-      <w:r>
-        <w:t>126.  Collect emp information in a file Provide these operations.</w:t>
-      </w:r>
-    </w:p>
-    <w:p>
-      <w:pPr>
-        <w:pStyle w:val="Standard"/>
-      </w:pPr>
-      <w:r>
-        <w:t xml:space="preserve">    </w:t>
-      </w:r>
-    </w:p>
-    <w:p>
-      <w:pPr>
-        <w:pStyle w:val="Standard"/>
-      </w:pPr>
-      <w:r>
-        <w:t xml:space="preserve">   </w:t>
-      </w:r>
-      <w:r>
-        <w:tab/>
-      </w:r>
-      <w:r>
-        <w:tab/>
-        <w:t xml:space="preserve"> Menu:</w:t>
-      </w:r>
-    </w:p>
-    <w:p>
-      <w:pPr>
-        <w:pStyle w:val="Standard"/>
-      </w:pPr>
-      <w:r>
-        <w:t xml:space="preserve">     </w:t>
-      </w:r>
-      <w:r>
-        <w:tab/>
-      </w:r>
-      <w:r>
-        <w:tab/>
-      </w:r>
-      <w:r>
-        <w:tab/>
-        <w:t>1. Get information information of an employee</w:t>
-      </w:r>
-    </w:p>
-    <w:p>
-      <w:pPr>
-        <w:pStyle w:val="Standard"/>
-      </w:pPr>
-      <w:r>
-        <w:t xml:space="preserve">     </w:t>
-      </w:r>
-      <w:r>
-        <w:tab/>
-      </w:r>
-      <w:r>
-        <w:tab/>
-      </w:r>
-      <w:r>
-        <w:tab/>
-        <w:t>2. Modify employee information</w:t>
-      </w:r>
-    </w:p>
-    <w:p>
-      <w:pPr>
-        <w:pStyle w:val="Standard"/>
-      </w:pPr>
-      <w:r>
-        <w:t xml:space="preserve">     </w:t>
-      </w:r>
-      <w:r>
-        <w:tab/>
-      </w:r>
-      <w:r>
-        <w:tab/>
-      </w:r>
-      <w:r>
-        <w:tab/>
-        <w:t>3. delete an employee information (Only status field change in the employee file)</w:t>
-      </w:r>
-    </w:p>
-    <w:p>
-      <w:pPr>
-        <w:pStyle w:val="Standard"/>
-      </w:pPr>
-      <w:r>
-        <w:t xml:space="preserve">     </w:t>
-      </w:r>
-      <w:r>
-        <w:tab/>
-      </w:r>
-      <w:r>
-        <w:tab/>
-      </w:r>
-      <w:r>
-        <w:tab/>
-        <w:t>4. Add an employee.</w:t>
-      </w:r>
-    </w:p>
-    <w:p>
-      <w:pPr>
-        <w:pStyle w:val="ListParagraph"/>
-      </w:pPr>
-      <w:r>
-        <w:t>127. Take Source and destination file paths from command line arguments and copy the sourcontent into destination.</w:t>
-      </w:r>
-    </w:p>
-    <w:p>
-      <w:pPr>
-        <w:pStyle w:val="Standard"/>
-      </w:pPr>
-      <w:r>
-        <w:t xml:space="preserve">   </w:t>
-      </w:r>
-      <w:r>
-        <w:tab/>
-      </w:r>
-      <w:r>
-        <w:tab/>
-        <w:t xml:space="preserve"> Make Sure that your program checking the below conditions.</w:t>
-      </w:r>
-    </w:p>
-    <w:p>
-      <w:pPr>
-        <w:pStyle w:val="Standard"/>
-      </w:pPr>
-      <w:r>
-        <w:t xml:space="preserve">     </w:t>
-      </w:r>
-      <w:r>
-        <w:tab/>
-      </w:r>
-      <w:r>
-        <w:tab/>
-        <w:t>1.if the source file not there. Should ask the user to enter new source file or want to quit a program</w:t>
-      </w:r>
-    </w:p>
-    <w:p>
-      <w:pPr>
-        <w:pStyle w:val="Standard"/>
-      </w:pPr>
-      <w:r>
-        <w:t xml:space="preserve">     </w:t>
-      </w:r>
-      <w:r>
-        <w:tab/>
-      </w:r>
-      <w:r>
-        <w:tab/>
-        <w:t>2.if the destination file already there in the specified path. Should warn the user want to proceed or want to enter new destination file name or want to quit</w:t>
-      </w:r>
-    </w:p>
-    <w:p>
-      <w:pPr>
-        <w:pStyle w:val="Standard"/>
-      </w:pPr>
-    </w:p>
-    <w:p>
-      <w:pPr>
-        <w:pStyle w:val="ListParagraph"/>
-      </w:pPr>
-      <w:r>
-        <w:t xml:space="preserve"> 128. Bulk file copy.</w:t>
-      </w:r>
-    </w:p>
-    <w:p>
-      <w:pPr>
-        <w:pStyle w:val="Standard"/>
-      </w:pPr>
-      <w:r>
-        <w:t xml:space="preserve">     </w:t>
-      </w:r>
-      <w:r>
-        <w:tab/>
-      </w:r>
-      <w:r>
-        <w:tab/>
-        <w:t>Take source and destination file paths from a file and copy the source file content into destination file.</w:t>
-      </w:r>
-    </w:p>
-    <w:p>
-      <w:pPr>
-        <w:pStyle w:val="Standard"/>
-      </w:pPr>
-      <w:r>
-        <w:t xml:space="preserve">     </w:t>
-      </w:r>
-      <w:r>
-        <w:tab/>
-      </w:r>
-      <w:r>
-        <w:tab/>
-        <w:t>Maintain configuration file and put the below fields there</w:t>
-      </w:r>
-    </w:p>
-    <w:p>
-      <w:pPr>
-        <w:pStyle w:val="Standard"/>
-      </w:pPr>
-      <w:r>
-        <w:t xml:space="preserve">      </w:t>
-      </w:r>
-      <w:r>
-        <w:tab/>
-      </w:r>
-      <w:r>
-        <w:tab/>
-        <w:t>Source not found: Skip the copy</w:t>
-      </w:r>
-    </w:p>
-    <w:p>
-      <w:pPr>
-        <w:pStyle w:val="Standard"/>
-      </w:pPr>
-      <w:r>
-        <w:t xml:space="preserve">      </w:t>
-      </w:r>
-      <w:r>
-        <w:tab/>
-      </w:r>
-      <w:r>
-        <w:tab/>
-        <w:t>destination found: skip/replace</w:t>
-      </w:r>
-    </w:p>
-    <w:p>
-      <w:pPr>
-        <w:pStyle w:val="Standard"/>
-      </w:pPr>
-      <w:r>
-        <w:t xml:space="preserve">     </w:t>
-      </w:r>
-      <w:r>
-        <w:tab/>
-      </w:r>
-      <w:r>
-        <w:tab/>
-        <w:t>maintain a remarks log. What are the files skiped from copy because no source file found. What are the files skip/replaced because of destination file foun in the specified path</w:t>
-      </w:r>
-    </w:p>
-    <w:p>
-      <w:pPr>
-        <w:pStyle w:val="Standard"/>
-      </w:pPr>
-      <w:r>
-        <w:lastRenderedPageBreak/>
-        <w:t>SAMPLE PROJECT:</w:t>
-      </w:r>
-    </w:p>
-    <w:p>
-      <w:pPr>
-        <w:pStyle w:val="Standard"/>
-      </w:pPr>
-      <w:r>
-        <w:t>"""</w:t>
-      </w:r>
-    </w:p>
-    <w:p>
-      <w:pPr>
-        <w:pStyle w:val="Standard"/>
-      </w:pPr>
-      <w:r>
-        <w:t>Console based APP</w:t>
-      </w:r>
-    </w:p>
-    <w:p>
-      <w:pPr>
-        <w:pStyle w:val="Standard"/>
-      </w:pPr>
-      <w:r>
-        <w:t>1:login</w:t>
-      </w:r>
-    </w:p>
-    <w:p>
-      <w:pPr>
-        <w:pStyle w:val="Standard"/>
-      </w:pPr>
-      <w:r>
-        <w:t>2:register</w:t>
-      </w:r>
-    </w:p>
-    <w:p>
-      <w:pPr>
-        <w:pStyle w:val="Standard"/>
-      </w:pPr>
-      <w:r>
-        <w:t>Enter an option:</w:t>
-      </w:r>
-    </w:p>
-    <w:p>
-      <w:pPr>
-        <w:pStyle w:val="Standard"/>
-      </w:pPr>
-      <w:r>
-        <w:t>1--&gt; username:</w:t>
-      </w:r>
-    </w:p>
-    <w:p>
-      <w:pPr>
-        <w:pStyle w:val="Standard"/>
-      </w:pPr>
-      <w:r>
-        <w:t xml:space="preserve">     password:</w:t>
-      </w:r>
-    </w:p>
-    <w:p>
-      <w:pPr>
-        <w:pStyle w:val="Standard"/>
-      </w:pPr>
-      <w:r>
-        <w:t xml:space="preserve">     if the username and password is there in your db then show operation menu:</w:t>
-      </w:r>
-    </w:p>
-    <w:p>
-      <w:pPr>
-        <w:pStyle w:val="Standard"/>
-      </w:pPr>
-      <w:r>
-        <w:t xml:space="preserve">            1:know your details</w:t>
-      </w:r>
-    </w:p>
-    <w:p>
-      <w:pPr>
-        <w:pStyle w:val="Standard"/>
-      </w:pPr>
-      <w:r>
-        <w:t xml:space="preserve">            2:drive date</w:t>
-      </w:r>
-    </w:p>
-    <w:p>
-      <w:pPr>
-        <w:pStyle w:val="Standard"/>
-      </w:pPr>
-      <w:r>
-        <w:t xml:space="preserve">        if he is a hr manager:</w:t>
-      </w:r>
-    </w:p>
-    <w:p>
-      <w:pPr>
-        <w:pStyle w:val="Standard"/>
-      </w:pPr>
-      <w:r>
-        <w:t xml:space="preserve">            1: aspirants group details by city</w:t>
-      </w:r>
-    </w:p>
-    <w:p>
-      <w:pPr>
-        <w:pStyle w:val="Standard"/>
-      </w:pPr>
-      <w:r>
-        <w:t xml:space="preserve">            2: Toatal aspirant count</w:t>
-      </w:r>
-    </w:p>
-    <w:p>
-      <w:pPr>
-        <w:pStyle w:val="Standard"/>
-      </w:pPr>
-      <w:r>
-        <w:t xml:space="preserve">            3: drive date</w:t>
-      </w:r>
-    </w:p>
-    <w:p>
-      <w:pPr>
-        <w:pStyle w:val="Standard"/>
-      </w:pPr>
-      <w:r>
-        <w:t xml:space="preserve">            4: update the drive date</w:t>
-      </w:r>
-    </w:p>
-    <w:p>
-      <w:pPr>
-        <w:pStyle w:val="Standard"/>
-      </w:pPr>
-      <w:r>
-        <w:t>2---&gt;</w:t>
-      </w:r>
-    </w:p>
-    <w:p>
-      <w:pPr>
-        <w:pStyle w:val="Standard"/>
-      </w:pPr>
-      <w:r>
-        <w:t xml:space="preserve">    username:</w:t>
-      </w:r>
-    </w:p>
-    <w:p>
-      <w:pPr>
-        <w:pStyle w:val="Standard"/>
-      </w:pPr>
-      <w:r>
-        <w:t xml:space="preserve">    password:</w:t>
-      </w:r>
-    </w:p>
-    <w:p>
-      <w:pPr>
-        <w:pStyle w:val="Standard"/>
-      </w:pPr>
-      <w:r>
-        <w:t xml:space="preserve">    email:</w:t>
-      </w:r>
-    </w:p>
-    <w:p>
-      <w:pPr>
-        <w:pStyle w:val="Standard"/>
-      </w:pPr>
-      <w:r>
-        <w:t xml:space="preserve">    phone:</w:t>
-      </w:r>
-    </w:p>
-    <w:p>
-      <w:pPr>
-        <w:pStyle w:val="Standard"/>
-      </w:pPr>
-      <w:r>
-        <w:t xml:space="preserve">    higher education:</w:t>
-      </w:r>
-    </w:p>
-    <w:p>
-      <w:pPr>
-        <w:pStyle w:val="Standard"/>
-      </w:pPr>
-      <w:r>
-        <w:t xml:space="preserve">    city</w:t>
-      </w:r>
-    </w:p>
-    <w:p>
-      <w:pPr>
-        <w:pStyle w:val="Standard"/>
-      </w:pPr>
-      <w:r>
-        <w:t>"""</w:t>
-      </w:r>
-    </w:p>
-    <w:p>
-      <w:pPr>
-        <w:pStyle w:val="Standard"/>
-      </w:pPr>
-      <w:r>
-        <w:t xml:space="preserve"> </w:t>
-      </w:r>
-    </w:p>
-    <w:p>
-      <w:pPr>
-        <w:pStyle w:val="Heading1"/>
-      </w:pPr>
-      <w:r>
-        <w:lastRenderedPageBreak/>
-        <w:t xml:space="preserve">     OOPS</w:t>
-      </w:r>
-    </w:p>
-    <w:p>
-      <w:pPr>
-        <w:pStyle w:val="Standard"/>
-      </w:pPr>
-      <w:r>
-        <w:t xml:space="preserve">     </w:t>
-      </w:r>
-    </w:p>
-    <w:p>
-      <w:pPr>
-        <w:pStyle w:val="ListParagraph"/>
-      </w:pPr>
-      <w:r>
-        <w:t xml:space="preserve"> 1. Write a class(DB) program to create a table, insert values, update values, delete values of the table.</w:t>
-      </w:r>
-    </w:p>
-    <w:p>
-      <w:pPr>
-        <w:pStyle w:val="Standard"/>
-        <w:ind w:firstLine="720"/>
-      </w:pPr>
-      <w:r>
-        <w:t>All database operations code write in a file(db_operations.py) and call these operations in another file( app.py).</w:t>
-      </w:r>
-    </w:p>
-    <w:p>
-      <w:pPr>
-        <w:pStyle w:val="Standard"/>
-        <w:ind w:firstLine="720"/>
-      </w:pPr>
-      <w:r>
-        <w:t>In app.py create instance of the DB class and call all the methods by passing some data.</w:t>
-      </w:r>
-    </w:p>
-    <w:p>
-      <w:pPr>
-        <w:pStyle w:val="Standard"/>
-        <w:ind w:firstLine="720"/>
-      </w:pPr>
-    </w:p>
-    <w:p>
-      <w:pPr>
-        <w:pStyle w:val="Standard"/>
-      </w:pPr>
-      <w:r>
-        <w:t xml:space="preserve">    2. write a program to do registration.</w:t>
-      </w:r>
-    </w:p>
-    <w:p>
-      <w:pPr>
-        <w:pStyle w:val="Standard"/>
-      </w:pPr>
-      <w:r>
-        <w:t xml:space="preserve">     </w:t>
-      </w:r>
-      <w:r>
-        <w:tab/>
-      </w:r>
-      <w:r>
-        <w:tab/>
-        <w:t>Write a methods in a class DB to open database connection and insert details in to database table.</w:t>
-      </w:r>
-    </w:p>
-    <w:p>
-      <w:pPr>
-        <w:pStyle w:val="Standard"/>
-      </w:pPr>
-      <w:r>
-        <w:t>3. Write a Model parent class and implement a create method.</w:t>
-      </w:r>
-    </w:p>
-    <w:p>
-      <w:pPr>
-        <w:pStyle w:val="Standard"/>
-      </w:pPr>
-      <w:r>
-        <w:t>Write child class person for Model and override method create method and call the parent(Model) class create method in the child(person). create an instance of person class and call the create method.</w:t>
-      </w:r>
-    </w:p>
-    <w:p>
-      <w:pPr>
-        <w:pStyle w:val="Standard"/>
-      </w:pPr>
-    </w:p>
-    <w:p>
-      <w:pPr>
-        <w:pStyle w:val="ListParagraph"/>
-        <w:ind w:left="0"/>
-      </w:pPr>
-      <w:r>
-        <w:t xml:space="preserve">4. create a user defined datatype, and provide functionalities of addition subtraction and multiplication. Create three instances(obj1,obj2,obj3) and print an output of obj1+obj2+obj3, obj1-obj2-obj3, obj1*obj2*obj3  </w:t>
-      </w:r>
-    </w:p>
-    <w:p>
-      <w:pPr>
-        <w:pStyle w:val="ListParagraph"/>
-        <w:ind w:left="0"/>
-      </w:pPr>
-      <w:r>
-        <w:t>5. addition, subtraction, multiplication operations are not supported by dictionary. Write a program to provide addition, subtraction, and  multiplication operations to dictionary. Write your own definition for operations.</w:t>
-      </w:r>
-    </w:p>
-    <w:p>
-      <w:pPr>
-        <w:pStyle w:val="ListParagraph"/>
-        <w:ind w:left="0"/>
-      </w:pPr>
-      <w:r>
-        <w:t>6. write a class that can create only one object. IF create one more object then it should written existing object but not new. Create three instances and print id’s of the instances. All the id’s should show same address.</w:t>
-      </w:r>
-    </w:p>
-    <w:p>
-      <w:pPr>
-        <w:pStyle w:val="ListParagraph"/>
-        <w:ind w:left="0"/>
-      </w:pPr>
-      <w:r>
-        <w:t>7. implement class method and instance method and static method in a class with an example. Create a instance and call all the methods. Write down what is class method and instance method and static method.</w:t>
-      </w:r>
-    </w:p>
-    <w:p>
-      <w:pPr>
-        <w:pStyle w:val="ListParagraph"/>
-        <w:ind w:left="0"/>
-      </w:pPr>
-      <w:r>
-        <w:t>8. write a class program to demonstrate method overloading in python using below scenario.</w:t>
-      </w:r>
-    </w:p>
-    <w:p>
-      <w:pPr>
-        <w:pStyle w:val="Standard"/>
-      </w:pPr>
-      <w:r>
-        <w:t xml:space="preserve">  9. Write a class and constructor to create an instances like below</w:t>
-      </w:r>
-    </w:p>
-    <w:p>
-      <w:pPr>
-        <w:pStyle w:val="Standard"/>
-      </w:pPr>
-      <w:r>
-        <w:t xml:space="preserve">    </w:t>
-      </w:r>
-      <w:r>
-        <w:tab/>
         <w:t>a. p1 = person(id=1,name=”ashok”,age=23,sal=56787)</w:t>
       </w:r>
     </w:p>
@@ -3633,7 +3641,6 @@
         <w:pStyle w:val="Standard"/>
       </w:pPr>
       <w:r>
-        <w:lastRenderedPageBreak/>
         <w:t xml:space="preserve">    </w:t>
       </w:r>
       <w:r>
@@ -3796,6 +3803,7 @@
         <w:pStyle w:val="ListParagraph"/>
       </w:pPr>
       <w:r>
+        <w:lastRenderedPageBreak/>
         <w:t xml:space="preserve"> Take the data set of sutdents with total marks and add the rank,result, grade columns.</w:t>
       </w:r>
     </w:p>
@@ -3804,7 +3812,6 @@
         <w:pStyle w:val="ListParagraph"/>
       </w:pPr>
       <w:r>
-        <w:lastRenderedPageBreak/>
         <w:t xml:space="preserve"> Create customer table in any DBMS (sqlite3/mysql/postgres/oracle). write service and request program: request: sends the client id, service: based on client id the service need to send the client information.</w:t>
       </w:r>
     </w:p>
@@ -3952,6 +3959,7 @@
         <w:pStyle w:val="Standard"/>
       </w:pPr>
       <w:r>
+        <w:lastRenderedPageBreak/>
         <w:t xml:space="preserve">    For example, if the input is "radar", the output should be true, if input is "madam" output will be true, and if input         is "python" output should be false.</w:t>
       </w:r>
     </w:p>
@@ -3960,7 +3968,6 @@
         <w:pStyle w:val="ListParagraph"/>
       </w:pPr>
       <w:r>
-        <w:lastRenderedPageBreak/>
         <w:t xml:space="preserve"> How to remove duplicate characters from String?</w:t>
       </w:r>
     </w:p>
@@ -4146,6 +4153,7 @@
         <w:pStyle w:val="Standard"/>
       </w:pPr>
       <w:r>
+        <w:lastRenderedPageBreak/>
         <w:tab/>
       </w:r>
       <w:r>
@@ -4170,292 +4178,292 @@
         <w:pStyle w:val="Standard"/>
       </w:pPr>
       <w:r>
+        <w:tab/>
+      </w:r>
+      <w:r>
+        <w:tab/>
+        <w:t>product.py(create_product, update_product, delete_product)</w:t>
+      </w:r>
+    </w:p>
+    <w:p>
+      <w:pPr>
+        <w:pStyle w:val="Standard"/>
+      </w:pPr>
+      <w:r>
+        <w:t>Show menu to user:</w:t>
+      </w:r>
+    </w:p>
+    <w:p>
+      <w:pPr>
+        <w:pStyle w:val="Standard"/>
+      </w:pPr>
+      <w:r>
+        <w:tab/>
+        <w:t>1.sales</w:t>
+      </w:r>
+    </w:p>
+    <w:p>
+      <w:pPr>
+        <w:pStyle w:val="Standard"/>
+      </w:pPr>
+      <w:r>
+        <w:tab/>
+        <w:t>2.pur</w:t>
+      </w:r>
+    </w:p>
+    <w:p>
+      <w:pPr>
+        <w:pStyle w:val="Standard"/>
+      </w:pPr>
+      <w:r>
+        <w:tab/>
+        <w:t>3.product</w:t>
+      </w:r>
+    </w:p>
+    <w:p>
+      <w:pPr>
+        <w:pStyle w:val="Standard"/>
+      </w:pPr>
+      <w:r>
+        <w:t>Enter an option:</w:t>
+      </w:r>
+    </w:p>
+    <w:p>
+      <w:pPr>
+        <w:pStyle w:val="Standard"/>
+      </w:pPr>
+      <w:r>
+        <w:tab/>
+        <w:t>If the user enters 1 then show the below menu:</w:t>
+      </w:r>
+    </w:p>
+    <w:p>
+      <w:pPr>
+        <w:pStyle w:val="Standard"/>
+      </w:pPr>
+      <w:r>
+        <w:tab/>
+      </w:r>
+      <w:r>
+        <w:tab/>
+        <w:t>sales menu:</w:t>
+      </w:r>
+    </w:p>
+    <w:p>
+      <w:pPr>
+        <w:pStyle w:val="Standard"/>
+      </w:pPr>
+      <w:r>
+        <w:tab/>
+      </w:r>
+      <w:r>
+        <w:tab/>
+      </w:r>
+      <w:r>
+        <w:tab/>
+        <w:t>a.create customer</w:t>
+      </w:r>
+    </w:p>
+    <w:p>
+      <w:pPr>
+        <w:pStyle w:val="Standard"/>
+      </w:pPr>
+      <w:r>
+        <w:tab/>
+      </w:r>
+      <w:r>
+        <w:tab/>
+      </w:r>
+      <w:r>
+        <w:tab/>
+        <w:t>b.create sales order</w:t>
+      </w:r>
+    </w:p>
+    <w:p>
+      <w:pPr>
+        <w:pStyle w:val="Standard"/>
+      </w:pPr>
+      <w:r>
+        <w:tab/>
+      </w:r>
+      <w:r>
+        <w:tab/>
+        <w:t>Enter an option:</w:t>
+      </w:r>
+    </w:p>
+    <w:p>
+      <w:pPr>
+        <w:pStyle w:val="Standard"/>
+      </w:pPr>
+      <w:r>
+        <w:tab/>
+      </w:r>
+      <w:r>
+        <w:tab/>
+      </w:r>
+      <w:r>
+        <w:tab/>
+        <w:t>if the user enters a → call create_customer function in main.py</w:t>
+      </w:r>
+    </w:p>
+    <w:p>
+      <w:pPr>
+        <w:pStyle w:val="Standard"/>
+      </w:pPr>
+      <w:r>
+        <w:tab/>
+      </w:r>
+      <w:r>
+        <w:tab/>
+      </w:r>
+      <w:r>
+        <w:tab/>
+        <w:t>if the user enters b → call create_sales order function in main.py</w:t>
+      </w:r>
+    </w:p>
+    <w:p>
+      <w:pPr>
+        <w:pStyle w:val="Standard"/>
+      </w:pPr>
+      <w:r>
+        <w:t>If the user enters 2 then show the below menu:</w:t>
+      </w:r>
+    </w:p>
+    <w:p>
+      <w:pPr>
+        <w:pStyle w:val="Standard"/>
+      </w:pPr>
+      <w:r>
+        <w:tab/>
+      </w:r>
+      <w:r>
+        <w:tab/>
+        <w:t>purchase menu:</w:t>
+      </w:r>
+    </w:p>
+    <w:p>
+      <w:pPr>
+        <w:pStyle w:val="Standard"/>
+      </w:pPr>
+      <w:r>
+        <w:tab/>
+      </w:r>
+      <w:r>
+        <w:tab/>
+      </w:r>
+      <w:r>
+        <w:tab/>
+        <w:t>a. create supplier</w:t>
+      </w:r>
+    </w:p>
+    <w:p>
+      <w:pPr>
+        <w:pStyle w:val="Standard"/>
+      </w:pPr>
+      <w:r>
+        <w:tab/>
+      </w:r>
+      <w:r>
+        <w:tab/>
+      </w:r>
+      <w:r>
+        <w:tab/>
+        <w:t>b. create purchase order</w:t>
+      </w:r>
+    </w:p>
+    <w:p>
+      <w:pPr>
+        <w:pStyle w:val="Standard"/>
+      </w:pPr>
+      <w:r>
+        <w:tab/>
+      </w:r>
+      <w:r>
+        <w:tab/>
+        <w:t>Enter an option:</w:t>
+      </w:r>
+    </w:p>
+    <w:p>
+      <w:pPr>
+        <w:pStyle w:val="Standard"/>
+      </w:pPr>
+      <w:r>
+        <w:tab/>
+      </w:r>
+      <w:r>
+        <w:tab/>
+      </w:r>
+      <w:r>
+        <w:tab/>
+        <w:t>if the user enters a → call create_supplier function in main.py</w:t>
+      </w:r>
+    </w:p>
+    <w:p>
+      <w:pPr>
+        <w:pStyle w:val="Standard"/>
+      </w:pPr>
+      <w:r>
+        <w:tab/>
+      </w:r>
+      <w:r>
+        <w:tab/>
+      </w:r>
+      <w:r>
+        <w:tab/>
+        <w:t xml:space="preserve">if the user enters b → call create_pur_order order function in </w:t>
+      </w:r>
+      <w:r>
+        <w:tab/>
+      </w:r>
+      <w:r>
+        <w:tab/>
+      </w:r>
+      <w:r>
+        <w:tab/>
+        <w:t>main.py</w:t>
+      </w:r>
+    </w:p>
+    <w:p>
+      <w:pPr>
+        <w:pStyle w:val="Standard"/>
+      </w:pPr>
+      <w:r>
+        <w:t>If the user enters 3 then show the below menu:</w:t>
+      </w:r>
+    </w:p>
+    <w:p>
+      <w:pPr>
+        <w:pStyle w:val="Standard"/>
+      </w:pPr>
+      <w:r>
+        <w:tab/>
+      </w:r>
+      <w:r>
+        <w:tab/>
+        <w:t>product menu:</w:t>
+      </w:r>
+    </w:p>
+    <w:p>
+      <w:pPr>
+        <w:pStyle w:val="Standard"/>
+      </w:pPr>
+      <w:r>
+        <w:tab/>
+      </w:r>
+      <w:r>
+        <w:tab/>
+      </w:r>
+      <w:r>
+        <w:tab/>
+        <w:t>a. create product</w:t>
+      </w:r>
+    </w:p>
+    <w:p>
+      <w:pPr>
+        <w:pStyle w:val="Standard"/>
+      </w:pPr>
+      <w:r>
         <w:lastRenderedPageBreak/>
-        <w:tab/>
-      </w:r>
-      <w:r>
-        <w:tab/>
-        <w:t>product.py(create_product, update_product, delete_product)</w:t>
-      </w:r>
-    </w:p>
-    <w:p>
-      <w:pPr>
-        <w:pStyle w:val="Standard"/>
-      </w:pPr>
-      <w:r>
-        <w:t>Show menu to user:</w:t>
-      </w:r>
-    </w:p>
-    <w:p>
-      <w:pPr>
-        <w:pStyle w:val="Standard"/>
-      </w:pPr>
-      <w:r>
-        <w:tab/>
-        <w:t>1.sales</w:t>
-      </w:r>
-    </w:p>
-    <w:p>
-      <w:pPr>
-        <w:pStyle w:val="Standard"/>
-      </w:pPr>
-      <w:r>
-        <w:tab/>
-        <w:t>2.pur</w:t>
-      </w:r>
-    </w:p>
-    <w:p>
-      <w:pPr>
-        <w:pStyle w:val="Standard"/>
-      </w:pPr>
-      <w:r>
-        <w:tab/>
-        <w:t>3.product</w:t>
-      </w:r>
-    </w:p>
-    <w:p>
-      <w:pPr>
-        <w:pStyle w:val="Standard"/>
-      </w:pPr>
-      <w:r>
-        <w:t>Enter an option:</w:t>
-      </w:r>
-    </w:p>
-    <w:p>
-      <w:pPr>
-        <w:pStyle w:val="Standard"/>
-      </w:pPr>
-      <w:r>
-        <w:tab/>
-        <w:t>If the user enters 1 then show the below menu:</w:t>
-      </w:r>
-    </w:p>
-    <w:p>
-      <w:pPr>
-        <w:pStyle w:val="Standard"/>
-      </w:pPr>
-      <w:r>
-        <w:tab/>
-      </w:r>
-      <w:r>
-        <w:tab/>
-        <w:t>sales menu:</w:t>
-      </w:r>
-    </w:p>
-    <w:p>
-      <w:pPr>
-        <w:pStyle w:val="Standard"/>
-      </w:pPr>
-      <w:r>
-        <w:tab/>
-      </w:r>
-      <w:r>
-        <w:tab/>
-      </w:r>
-      <w:r>
-        <w:tab/>
-        <w:t>a.create customer</w:t>
-      </w:r>
-    </w:p>
-    <w:p>
-      <w:pPr>
-        <w:pStyle w:val="Standard"/>
-      </w:pPr>
-      <w:r>
-        <w:tab/>
-      </w:r>
-      <w:r>
-        <w:tab/>
-      </w:r>
-      <w:r>
-        <w:tab/>
-        <w:t>b.create sales order</w:t>
-      </w:r>
-    </w:p>
-    <w:p>
-      <w:pPr>
-        <w:pStyle w:val="Standard"/>
-      </w:pPr>
-      <w:r>
-        <w:tab/>
-      </w:r>
-      <w:r>
-        <w:tab/>
-        <w:t>Enter an option:</w:t>
-      </w:r>
-    </w:p>
-    <w:p>
-      <w:pPr>
-        <w:pStyle w:val="Standard"/>
-      </w:pPr>
-      <w:r>
-        <w:tab/>
-      </w:r>
-      <w:r>
-        <w:tab/>
-      </w:r>
-      <w:r>
-        <w:tab/>
-        <w:t>if the user enters a → call create_customer function in main.py</w:t>
-      </w:r>
-    </w:p>
-    <w:p>
-      <w:pPr>
-        <w:pStyle w:val="Standard"/>
-      </w:pPr>
-      <w:r>
-        <w:tab/>
-      </w:r>
-      <w:r>
-        <w:tab/>
-      </w:r>
-      <w:r>
-        <w:tab/>
-        <w:t>if the user enters b → call create_sales order function in main.py</w:t>
-      </w:r>
-    </w:p>
-    <w:p>
-      <w:pPr>
-        <w:pStyle w:val="Standard"/>
-      </w:pPr>
-      <w:r>
-        <w:t>If the user enters 2 then show the below menu:</w:t>
-      </w:r>
-    </w:p>
-    <w:p>
-      <w:pPr>
-        <w:pStyle w:val="Standard"/>
-      </w:pPr>
-      <w:r>
-        <w:tab/>
-      </w:r>
-      <w:r>
-        <w:tab/>
-        <w:t>purchase menu:</w:t>
-      </w:r>
-    </w:p>
-    <w:p>
-      <w:pPr>
-        <w:pStyle w:val="Standard"/>
-      </w:pPr>
-      <w:r>
-        <w:tab/>
-      </w:r>
-      <w:r>
-        <w:tab/>
-      </w:r>
-      <w:r>
-        <w:tab/>
-        <w:t>a. create supplier</w:t>
-      </w:r>
-    </w:p>
-    <w:p>
-      <w:pPr>
-        <w:pStyle w:val="Standard"/>
-      </w:pPr>
-      <w:r>
-        <w:tab/>
-      </w:r>
-      <w:r>
-        <w:tab/>
-      </w:r>
-      <w:r>
-        <w:tab/>
-        <w:t>b. create purchase order</w:t>
-      </w:r>
-    </w:p>
-    <w:p>
-      <w:pPr>
-        <w:pStyle w:val="Standard"/>
-      </w:pPr>
-      <w:r>
-        <w:tab/>
-      </w:r>
-      <w:r>
-        <w:tab/>
-        <w:t>Enter an option:</w:t>
-      </w:r>
-    </w:p>
-    <w:p>
-      <w:pPr>
-        <w:pStyle w:val="Standard"/>
-      </w:pPr>
-      <w:r>
-        <w:tab/>
-      </w:r>
-      <w:r>
-        <w:tab/>
-      </w:r>
-      <w:r>
-        <w:tab/>
-        <w:t>if the user enters a → call create_supplier function in main.py</w:t>
-      </w:r>
-    </w:p>
-    <w:p>
-      <w:pPr>
-        <w:pStyle w:val="Standard"/>
-      </w:pPr>
-      <w:r>
-        <w:tab/>
-      </w:r>
-      <w:r>
-        <w:tab/>
-      </w:r>
-      <w:r>
-        <w:tab/>
-        <w:t xml:space="preserve">if the user enters b → call create_pur_order order function in </w:t>
-      </w:r>
-      <w:r>
-        <w:tab/>
-      </w:r>
-      <w:r>
-        <w:tab/>
-      </w:r>
-      <w:r>
-        <w:tab/>
-        <w:t>main.py</w:t>
-      </w:r>
-    </w:p>
-    <w:p>
-      <w:pPr>
-        <w:pStyle w:val="Standard"/>
-      </w:pPr>
-      <w:r>
-        <w:t>If the user enters 3 then show the below menu:</w:t>
-      </w:r>
-    </w:p>
-    <w:p>
-      <w:pPr>
-        <w:pStyle w:val="Standard"/>
-      </w:pPr>
-      <w:r>
-        <w:tab/>
-      </w:r>
-      <w:r>
-        <w:tab/>
-        <w:t>product menu:</w:t>
-      </w:r>
-    </w:p>
-    <w:p>
-      <w:pPr>
-        <w:pStyle w:val="Standard"/>
-      </w:pPr>
-      <w:r>
-        <w:tab/>
-      </w:r>
-      <w:r>
-        <w:tab/>
-      </w:r>
-      <w:r>
-        <w:tab/>
-        <w:t>a. create product</w:t>
-      </w:r>
-    </w:p>
-    <w:p>
-      <w:pPr>
-        <w:pStyle w:val="Standard"/>
-      </w:pPr>
-      <w:r>
         <w:tab/>
       </w:r>
       <w:r>
@@ -4679,8 +4687,8 @@
 </file>
 
 <file path=word/numbering.xml><?xml version="1.0" encoding="utf-8"?>
-<w:numbering xmlns:wpc="http://schemas.microsoft.com/office/word/2010/wordprocessingCanvas" xmlns:cx="http://schemas.microsoft.com/office/drawing/2014/chartex" xmlns:cx1="http://schemas.microsoft.com/office/drawing/2015/9/8/chartex" xmlns:cx2="http://schemas.microsoft.com/office/drawing/2015/10/21/chartex" xmlns:cx3="http://schemas.microsoft.com/office/drawing/2016/5/9/chartex" xmlns:cx4="http://schemas.microsoft.com/office/drawing/2016/5/10/chartex" xmlns:cx5="http://schemas.microsoft.com/office/drawing/2016/5/11/chartex" xmlns:cx6="http://schemas.microsoft.com/office/drawing/2016/5/12/chartex" xmlns:cx7="http://schemas.microsoft.com/office/drawing/2016/5/13/chartex" xmlns:cx8="http://schemas.microsoft.com/office/drawing/2016/5/14/chartex" xmlns:mc="http://schemas.openxmlformats.org/markup-compatibility/2006" xmlns:aink="http://schemas.microsoft.com/office/drawing/2016/ink" xmlns:am3d="http://schemas.microsoft.com/office/drawing/2017/model3d" xmlns:o="urn:schemas-microsoft-com:office:office" xmlns:r="http://schemas.openxmlformats.org/officeDocument/2006/relationships" xmlns:m="http://schemas.openxmlformats.org/officeDocument/2006/math" xmlns:v="urn:schemas-microsoft-com:vml" xmlns:wp14="http://schemas.microsoft.com/office/word/2010/wordprocessingDrawing" xmlns:wp="http://schemas.openxmlformats.org/drawingml/2006/wordprocessingDrawing" xmlns:w10="urn:schemas-microsoft-com:office:word" xmlns:w="http://schemas.openxmlformats.org/wordprocessingml/2006/main" xmlns:w14="http://schemas.microsoft.com/office/word/2010/wordml" xmlns:w15="http://schemas.microsoft.com/office/word/2012/wordml" xmlns:w16cex="http://schemas.microsoft.com/office/word/2018/wordml/cex" xmlns:w16cid="http://schemas.microsoft.com/office/word/2016/wordml/cid" xmlns:w16="http://schemas.microsoft.com/office/word/2018/wordml" xmlns:w16sdtdh="http://schemas.microsoft.com/office/word/2020/wordml/sdtdatahash" xmlns:w16se="http://schemas.microsoft.com/office/word/2015/wordml/symex" xmlns:wpg="http://schemas.microsoft.com/office/word/2010/wordprocessingGroup" xmlns:wpi="http://schemas.microsoft.com/office/word/2010/wordprocessingInk" xmlns:wne="http://schemas.microsoft.com/office/word/2006/wordml" xmlns:wps="http://schemas.microsoft.com/office/word/2010/wordprocessingShape" mc:Ignorable="w14 w15 w16se w16cid w16 w16cex w16sdtdh wp14">
-  <w:abstractNum w:abstractNumId="0" w15:restartNumberingAfterBreak="0">
+<w:numbering xmlns:ve="http://schemas.openxmlformats.org/markup-compatibility/2006" xmlns:o="urn:schemas-microsoft-com:office:office" xmlns:r="http://schemas.openxmlformats.org/officeDocument/2006/relationships" xmlns:m="http://schemas.openxmlformats.org/officeDocument/2006/math" xmlns:v="urn:schemas-microsoft-com:vml" xmlns:wp="http://schemas.openxmlformats.org/drawingml/2006/wordprocessingDrawing" xmlns:w10="urn:schemas-microsoft-com:office:word" xmlns:w="http://schemas.openxmlformats.org/wordprocessingml/2006/main" xmlns:wne="http://schemas.microsoft.com/office/word/2006/wordml">
+  <w:abstractNum w:abstractNumId="0">
     <w:nsid w:val="09BB6A1F"/>
     <w:multiLevelType w:val="multilevel"/>
     <w:tmpl w:val="E8409EDE"/>
@@ -4766,7 +4774,7 @@
       </w:pPr>
     </w:lvl>
   </w:abstractNum>
-  <w:abstractNum w:abstractNumId="1" w15:restartNumberingAfterBreak="0">
+  <w:abstractNum w:abstractNumId="1">
     <w:nsid w:val="0F3E7F72"/>
     <w:multiLevelType w:val="multilevel"/>
     <w:tmpl w:val="2DF80B54"/>
@@ -4861,7 +4869,7 @@
       </w:pPr>
     </w:lvl>
   </w:abstractNum>
-  <w:abstractNum w:abstractNumId="2" w15:restartNumberingAfterBreak="0">
+  <w:abstractNum w:abstractNumId="2">
     <w:nsid w:val="14D57317"/>
     <w:multiLevelType w:val="multilevel"/>
     <w:tmpl w:val="37505634"/>
@@ -4947,7 +4955,7 @@
       </w:pPr>
     </w:lvl>
   </w:abstractNum>
-  <w:abstractNum w:abstractNumId="3" w15:restartNumberingAfterBreak="0">
+  <w:abstractNum w:abstractNumId="3">
     <w:nsid w:val="1F757B8B"/>
     <w:multiLevelType w:val="multilevel"/>
     <w:tmpl w:val="A8CAD370"/>
@@ -5033,7 +5041,7 @@
       </w:pPr>
     </w:lvl>
   </w:abstractNum>
-  <w:abstractNum w:abstractNumId="4" w15:restartNumberingAfterBreak="0">
+  <w:abstractNum w:abstractNumId="4">
     <w:nsid w:val="29FD124B"/>
     <w:multiLevelType w:val="multilevel"/>
     <w:tmpl w:val="F21A9096"/>
@@ -5138,7 +5146,7 @@
 </file>
 
 <file path=word/styles.xml><?xml version="1.0" encoding="utf-8"?>
-<w:styles xmlns:mc="http://schemas.openxmlformats.org/markup-compatibility/2006" xmlns:r="http://schemas.openxmlformats.org/officeDocument/2006/relationships" xmlns:w="http://schemas.openxmlformats.org/wordprocessingml/2006/main" xmlns:w14="http://schemas.microsoft.com/office/word/2010/wordml" xmlns:w15="http://schemas.microsoft.com/office/word/2012/wordml" xmlns:w16cex="http://schemas.microsoft.com/office/word/2018/wordml/cex" xmlns:w16cid="http://schemas.microsoft.com/office/word/2016/wordml/cid" xmlns:w16="http://schemas.microsoft.com/office/word/2018/wordml" xmlns:w16sdtdh="http://schemas.microsoft.com/office/word/2020/wordml/sdtdatahash" xmlns:w16se="http://schemas.microsoft.com/office/word/2015/wordml/symex" mc:Ignorable="w14 w15 w16se w16cid w16 w16cex w16sdtdh">
+<w:styles xmlns:r="http://schemas.openxmlformats.org/officeDocument/2006/relationships" xmlns:w="http://schemas.openxmlformats.org/wordprocessingml/2006/main">
   <w:docDefaults>
     <w:rPrDefault>
       <w:rPr>
@@ -5150,387 +5158,149 @@
     </w:rPrDefault>
     <w:pPrDefault/>
   </w:docDefaults>
-  <w:latentStyles w:defLockedState="0" w:defUIPriority="99" w:defSemiHidden="0" w:defUnhideWhenUsed="0" w:defQFormat="0" w:count="376">
-    <w:lsdException w:name="Normal" w:uiPriority="0" w:qFormat="1"/>
-    <w:lsdException w:name="heading 1" w:uiPriority="9" w:qFormat="1"/>
-    <w:lsdException w:name="heading 2" w:semiHidden="1" w:uiPriority="9" w:unhideWhenUsed="1" w:qFormat="1"/>
-    <w:lsdException w:name="heading 3" w:semiHidden="1" w:uiPriority="9" w:unhideWhenUsed="1" w:qFormat="1"/>
-    <w:lsdException w:name="heading 4" w:semiHidden="1" w:uiPriority="9" w:unhideWhenUsed="1" w:qFormat="1"/>
-    <w:lsdException w:name="heading 5" w:semiHidden="1" w:uiPriority="9" w:unhideWhenUsed="1" w:qFormat="1"/>
-    <w:lsdException w:name="heading 6" w:semiHidden="1" w:uiPriority="9" w:unhideWhenUsed="1" w:qFormat="1"/>
-    <w:lsdException w:name="heading 7" w:semiHidden="1" w:uiPriority="9" w:unhideWhenUsed="1" w:qFormat="1"/>
-    <w:lsdException w:name="heading 8" w:semiHidden="1" w:uiPriority="9" w:unhideWhenUsed="1" w:qFormat="1"/>
-    <w:lsdException w:name="heading 9" w:semiHidden="1" w:uiPriority="9" w:unhideWhenUsed="1" w:qFormat="1"/>
-    <w:lsdException w:name="index 1" w:semiHidden="1" w:unhideWhenUsed="1"/>
-    <w:lsdException w:name="index 2" w:semiHidden="1" w:unhideWhenUsed="1"/>
-    <w:lsdException w:name="index 3" w:semiHidden="1" w:unhideWhenUsed="1"/>
-    <w:lsdException w:name="index 4" w:semiHidden="1" w:unhideWhenUsed="1"/>
-    <w:lsdException w:name="index 5" w:semiHidden="1" w:unhideWhenUsed="1"/>
-    <w:lsdException w:name="index 6" w:semiHidden="1" w:unhideWhenUsed="1"/>
-    <w:lsdException w:name="index 7" w:semiHidden="1" w:unhideWhenUsed="1"/>
-    <w:lsdException w:name="index 8" w:semiHidden="1" w:unhideWhenUsed="1"/>
-    <w:lsdException w:name="index 9" w:semiHidden="1" w:unhideWhenUsed="1"/>
-    <w:lsdException w:name="toc 1" w:semiHidden="1" w:uiPriority="39" w:unhideWhenUsed="1"/>
-    <w:lsdException w:name="toc 2" w:semiHidden="1" w:uiPriority="39" w:unhideWhenUsed="1"/>
-    <w:lsdException w:name="toc 3" w:semiHidden="1" w:uiPriority="39" w:unhideWhenUsed="1"/>
-    <w:lsdException w:name="toc 4" w:semiHidden="1" w:uiPriority="39" w:unhideWhenUsed="1"/>
-    <w:lsdException w:name="toc 5" w:semiHidden="1" w:uiPriority="39" w:unhideWhenUsed="1"/>
-    <w:lsdException w:name="toc 6" w:semiHidden="1" w:uiPriority="39" w:unhideWhenUsed="1"/>
-    <w:lsdException w:name="toc 7" w:semiHidden="1" w:uiPriority="39" w:unhideWhenUsed="1"/>
-    <w:lsdException w:name="toc 8" w:semiHidden="1" w:uiPriority="39" w:unhideWhenUsed="1"/>
-    <w:lsdException w:name="toc 9" w:semiHidden="1" w:uiPriority="39" w:unhideWhenUsed="1"/>
-    <w:lsdException w:name="Normal Indent" w:semiHidden="1" w:unhideWhenUsed="1"/>
-    <w:lsdException w:name="footnote text" w:semiHidden="1" w:unhideWhenUsed="1"/>
-    <w:lsdException w:name="annotation text" w:semiHidden="1" w:unhideWhenUsed="1"/>
-    <w:lsdException w:name="header" w:semiHidden="1" w:unhideWhenUsed="1"/>
-    <w:lsdException w:name="footer" w:semiHidden="1" w:unhideWhenUsed="1"/>
-    <w:lsdException w:name="index heading" w:semiHidden="1" w:unhideWhenUsed="1"/>
-    <w:lsdException w:name="caption" w:semiHidden="1" w:uiPriority="35" w:unhideWhenUsed="1" w:qFormat="1"/>
-    <w:lsdException w:name="table of figures" w:semiHidden="1" w:unhideWhenUsed="1"/>
-    <w:lsdException w:name="envelope address" w:semiHidden="1" w:unhideWhenUsed="1"/>
-    <w:lsdException w:name="envelope return" w:semiHidden="1" w:unhideWhenUsed="1"/>
-    <w:lsdException w:name="footnote reference" w:semiHidden="1" w:unhideWhenUsed="1"/>
-    <w:lsdException w:name="annotation reference" w:semiHidden="1" w:unhideWhenUsed="1"/>
-    <w:lsdException w:name="line number" w:semiHidden="1" w:unhideWhenUsed="1"/>
-    <w:lsdException w:name="page number" w:semiHidden="1" w:unhideWhenUsed="1"/>
-    <w:lsdException w:name="endnote reference" w:semiHidden="1" w:unhideWhenUsed="1"/>
-    <w:lsdException w:name="endnote text" w:semiHidden="1" w:unhideWhenUsed="1"/>
-    <w:lsdException w:name="table of authorities" w:semiHidden="1" w:unhideWhenUsed="1"/>
-    <w:lsdException w:name="macro" w:semiHidden="1" w:unhideWhenUsed="1"/>
-    <w:lsdException w:name="toa heading" w:semiHidden="1" w:unhideWhenUsed="1"/>
-    <w:lsdException w:name="List" w:semiHidden="1" w:unhideWhenUsed="1"/>
-    <w:lsdException w:name="List Bullet" w:semiHidden="1" w:unhideWhenUsed="1"/>
-    <w:lsdException w:name="List Number" w:semiHidden="1" w:unhideWhenUsed="1"/>
-    <w:lsdException w:name="List 2" w:semiHidden="1" w:unhideWhenUsed="1"/>
-    <w:lsdException w:name="List 3" w:semiHidden="1" w:unhideWhenUsed="1"/>
-    <w:lsdException w:name="List 4" w:semiHidden="1" w:unhideWhenUsed="1"/>
-    <w:lsdException w:name="List 5" w:semiHidden="1" w:unhideWhenUsed="1"/>
-    <w:lsdException w:name="List Bullet 2" w:semiHidden="1" w:unhideWhenUsed="1"/>
-    <w:lsdException w:name="List Bullet 3" w:semiHidden="1" w:unhideWhenUsed="1"/>
-    <w:lsdException w:name="List Bullet 4" w:semiHidden="1" w:unhideWhenUsed="1"/>
-    <w:lsdException w:name="List Bullet 5" w:semiHidden="1" w:unhideWhenUsed="1"/>
-    <w:lsdException w:name="List Number 2" w:semiHidden="1" w:unhideWhenUsed="1"/>
-    <w:lsdException w:name="List Number 3" w:semiHidden="1" w:unhideWhenUsed="1"/>
-    <w:lsdException w:name="List Number 4" w:semiHidden="1" w:unhideWhenUsed="1"/>
-    <w:lsdException w:name="List Number 5" w:semiHidden="1" w:unhideWhenUsed="1"/>
-    <w:lsdException w:name="Title" w:uiPriority="10" w:qFormat="1"/>
-    <w:lsdException w:name="Closing" w:semiHidden="1" w:unhideWhenUsed="1"/>
-    <w:lsdException w:name="Signature" w:semiHidden="1" w:unhideWhenUsed="1"/>
-    <w:lsdException w:name="Default Paragraph Font" w:semiHidden="1" w:uiPriority="1" w:unhideWhenUsed="1"/>
-    <w:lsdException w:name="Body Text" w:semiHidden="1" w:unhideWhenUsed="1"/>
-    <w:lsdException w:name="Body Text Indent" w:semiHidden="1" w:unhideWhenUsed="1"/>
-    <w:lsdException w:name="List Continue" w:semiHidden="1" w:unhideWhenUsed="1"/>
-    <w:lsdException w:name="List Continue 2" w:semiHidden="1" w:unhideWhenUsed="1"/>
-    <w:lsdException w:name="List Continue 3" w:semiHidden="1" w:unhideWhenUsed="1"/>
-    <w:lsdException w:name="List Continue 4" w:semiHidden="1" w:unhideWhenUsed="1"/>
-    <w:lsdException w:name="List Continue 5" w:semiHidden="1" w:unhideWhenUsed="1"/>
-    <w:lsdException w:name="Message Header" w:semiHidden="1" w:unhideWhenUsed="1"/>
-    <w:lsdException w:name="Subtitle" w:uiPriority="11" w:qFormat="1"/>
-    <w:lsdException w:name="Salutation" w:semiHidden="1" w:unhideWhenUsed="1"/>
-    <w:lsdException w:name="Date" w:semiHidden="1" w:unhideWhenUsed="1"/>
-    <w:lsdException w:name="Body Text First Indent" w:semiHidden="1" w:unhideWhenUsed="1"/>
-    <w:lsdException w:name="Body Text First Indent 2" w:semiHidden="1" w:unhideWhenUsed="1"/>
-    <w:lsdException w:name="Note Heading" w:semiHidden="1" w:unhideWhenUsed="1"/>
-    <w:lsdException w:name="Body Text 2" w:semiHidden="1" w:unhideWhenUsed="1"/>
-    <w:lsdException w:name="Body Text 3" w:semiHidden="1" w:unhideWhenUsed="1"/>
-    <w:lsdException w:name="Body Text Indent 2" w:semiHidden="1" w:unhideWhenUsed="1"/>
-    <w:lsdException w:name="Body Text Indent 3" w:semiHidden="1" w:unhideWhenUsed="1"/>
-    <w:lsdException w:name="Block Text" w:semiHidden="1" w:unhideWhenUsed="1"/>
-    <w:lsdException w:name="Hyperlink" w:semiHidden="1" w:unhideWhenUsed="1"/>
-    <w:lsdException w:name="FollowedHyperlink" w:semiHidden="1" w:unhideWhenUsed="1"/>
-    <w:lsdException w:name="Strong" w:uiPriority="22" w:qFormat="1"/>
-    <w:lsdException w:name="Emphasis" w:uiPriority="20" w:qFormat="1"/>
-    <w:lsdException w:name="Document Map" w:semiHidden="1" w:unhideWhenUsed="1"/>
-    <w:lsdException w:name="Plain Text" w:semiHidden="1" w:unhideWhenUsed="1"/>
-    <w:lsdException w:name="E-mail Signature" w:semiHidden="1" w:unhideWhenUsed="1"/>
-    <w:lsdException w:name="HTML Top of Form" w:semiHidden="1" w:unhideWhenUsed="1"/>
-    <w:lsdException w:name="HTML Bottom of Form" w:semiHidden="1" w:unhideWhenUsed="1"/>
-    <w:lsdException w:name="Normal (Web)" w:semiHidden="1" w:unhideWhenUsed="1"/>
-    <w:lsdException w:name="HTML Acronym" w:semiHidden="1" w:unhideWhenUsed="1"/>
-    <w:lsdException w:name="HTML Address" w:semiHidden="1" w:unhideWhenUsed="1"/>
-    <w:lsdException w:name="HTML Cite" w:semiHidden="1" w:unhideWhenUsed="1"/>
-    <w:lsdException w:name="HTML Code" w:semiHidden="1" w:unhideWhenUsed="1"/>
-    <w:lsdException w:name="HTML Definition" w:semiHidden="1" w:unhideWhenUsed="1"/>
-    <w:lsdException w:name="HTML Keyboard" w:semiHidden="1" w:unhideWhenUsed="1"/>
-    <w:lsdException w:name="HTML Preformatted" w:semiHidden="1" w:unhideWhenUsed="1"/>
-    <w:lsdException w:name="HTML Sample" w:semiHidden="1" w:unhideWhenUsed="1"/>
-    <w:lsdException w:name="HTML Typewriter" w:semiHidden="1" w:unhideWhenUsed="1"/>
-    <w:lsdException w:name="HTML Variable" w:semiHidden="1" w:unhideWhenUsed="1"/>
-    <w:lsdException w:name="Normal Table" w:semiHidden="1" w:unhideWhenUsed="1"/>
-    <w:lsdException w:name="annotation subject" w:semiHidden="1" w:unhideWhenUsed="1"/>
-    <w:lsdException w:name="No List" w:semiHidden="1" w:unhideWhenUsed="1"/>
-    <w:lsdException w:name="Outline List 1" w:semiHidden="1" w:unhideWhenUsed="1"/>
-    <w:lsdException w:name="Outline List 2" w:semiHidden="1" w:unhideWhenUsed="1"/>
-    <w:lsdException w:name="Outline List 3" w:semiHidden="1" w:unhideWhenUsed="1"/>
-    <w:lsdException w:name="Table Simple 1" w:semiHidden="1" w:unhideWhenUsed="1"/>
-    <w:lsdException w:name="Table Simple 2" w:semiHidden="1" w:unhideWhenUsed="1"/>
-    <w:lsdException w:name="Table Simple 3" w:semiHidden="1" w:unhideWhenUsed="1"/>
-    <w:lsdException w:name="Table Classic 1" w:semiHidden="1" w:unhideWhenUsed="1"/>
-    <w:lsdException w:name="Table Classic 2" w:semiHidden="1" w:unhideWhenUsed="1"/>
-    <w:lsdException w:name="Table Classic 3" w:semiHidden="1" w:unhideWhenUsed="1"/>
-    <w:lsdException w:name="Table Classic 4" w:semiHidden="1" w:unhideWhenUsed="1"/>
-    <w:lsdException w:name="Table Colorful 1" w:semiHidden="1" w:unhideWhenUsed="1"/>
-    <w:lsdException w:name="Table Colorful 2" w:semiHidden="1" w:unhideWhenUsed="1"/>
-    <w:lsdException w:name="Table Colorful 3" w:semiHidden="1" w:unhideWhenUsed="1"/>
-    <w:lsdException w:name="Table Columns 1" w:semiHidden="1" w:unhideWhenUsed="1"/>
-    <w:lsdException w:name="Table Columns 2" w:semiHidden="1" w:unhideWhenUsed="1"/>
-    <w:lsdException w:name="Table Columns 3" w:semiHidden="1" w:unhideWhenUsed="1"/>
-    <w:lsdException w:name="Table Columns 4" w:semiHidden="1" w:unhideWhenUsed="1"/>
-    <w:lsdException w:name="Table Columns 5" w:semiHidden="1" w:unhideWhenUsed="1"/>
-    <w:lsdException w:name="Table Grid 1" w:semiHidden="1" w:unhideWhenUsed="1"/>
-    <w:lsdException w:name="Table Grid 2" w:semiHidden="1" w:unhideWhenUsed="1"/>
-    <w:lsdException w:name="Table Grid 3" w:semiHidden="1" w:unhideWhenUsed="1"/>
-    <w:lsdException w:name="Table Grid 4" w:semiHidden="1" w:unhideWhenUsed="1"/>
-    <w:lsdException w:name="Table Grid 5" w:semiHidden="1" w:unhideWhenUsed="1"/>
-    <w:lsdException w:name="Table Grid 6" w:semiHidden="1" w:unhideWhenUsed="1"/>
-    <w:lsdException w:name="Table Grid 7" w:semiHidden="1" w:unhideWhenUsed="1"/>
-    <w:lsdException w:name="Table Grid 8" w:semiHidden="1" w:unhideWhenUsed="1"/>
-    <w:lsdException w:name="Table List 1" w:semiHidden="1" w:unhideWhenUsed="1"/>
-    <w:lsdException w:name="Table List 2" w:semiHidden="1" w:unhideWhenUsed="1"/>
-    <w:lsdException w:name="Table List 3" w:semiHidden="1" w:unhideWhenUsed="1"/>
-    <w:lsdException w:name="Table List 4" w:semiHidden="1" w:unhideWhenUsed="1"/>
-    <w:lsdException w:name="Table List 5" w:semiHidden="1" w:unhideWhenUsed="1"/>
-    <w:lsdException w:name="Table List 6" w:semiHidden="1" w:unhideWhenUsed="1"/>
-    <w:lsdException w:name="Table List 7" w:semiHidden="1" w:unhideWhenUsed="1"/>
-    <w:lsdException w:name="Table List 8" w:semiHidden="1" w:unhideWhenUsed="1"/>
-    <w:lsdException w:name="Table 3D effects 1" w:semiHidden="1" w:unhideWhenUsed="1"/>
-    <w:lsdException w:name="Table 3D effects 2" w:semiHidden="1" w:unhideWhenUsed="1"/>
-    <w:lsdException w:name="Table 3D effects 3" w:semiHidden="1" w:unhideWhenUsed="1"/>
-    <w:lsdException w:name="Table Contemporary" w:semiHidden="1" w:unhideWhenUsed="1"/>
-    <w:lsdException w:name="Table Elegant" w:semiHidden="1" w:unhideWhenUsed="1"/>
-    <w:lsdException w:name="Table Professional" w:semiHidden="1" w:unhideWhenUsed="1"/>
-    <w:lsdException w:name="Table Subtle 1" w:semiHidden="1" w:unhideWhenUsed="1"/>
-    <w:lsdException w:name="Table Subtle 2" w:semiHidden="1" w:unhideWhenUsed="1"/>
-    <w:lsdException w:name="Table Web 1" w:semiHidden="1" w:unhideWhenUsed="1"/>
-    <w:lsdException w:name="Table Web 2" w:semiHidden="1" w:unhideWhenUsed="1"/>
-    <w:lsdException w:name="Table Web 3" w:semiHidden="1" w:unhideWhenUsed="1"/>
-    <w:lsdException w:name="Balloon Text" w:semiHidden="1" w:unhideWhenUsed="1"/>
-    <w:lsdException w:name="Table Grid" w:uiPriority="39"/>
-    <w:lsdException w:name="Table Theme" w:semiHidden="1" w:unhideWhenUsed="1"/>
-    <w:lsdException w:name="Placeholder Text" w:semiHidden="1"/>
-    <w:lsdException w:name="No Spacing" w:uiPriority="1" w:qFormat="1"/>
-    <w:lsdException w:name="Light Shading" w:uiPriority="60"/>
-    <w:lsdException w:name="Light List" w:uiPriority="61"/>
-    <w:lsdException w:name="Light Grid" w:uiPriority="62"/>
-    <w:lsdException w:name="Medium Shading 1" w:uiPriority="63"/>
-    <w:lsdException w:name="Medium Shading 2" w:uiPriority="64"/>
-    <w:lsdException w:name="Medium List 1" w:uiPriority="65"/>
-    <w:lsdException w:name="Medium List 2" w:uiPriority="66"/>
-    <w:lsdException w:name="Medium Grid 1" w:uiPriority="67"/>
-    <w:lsdException w:name="Medium Grid 2" w:uiPriority="68"/>
-    <w:lsdException w:name="Medium Grid 3" w:uiPriority="69"/>
-    <w:lsdException w:name="Dark List" w:uiPriority="70"/>
-    <w:lsdException w:name="Colorful Shading" w:uiPriority="71"/>
-    <w:lsdException w:name="Colorful List" w:uiPriority="72"/>
-    <w:lsdException w:name="Colorful Grid" w:uiPriority="73"/>
-    <w:lsdException w:name="Light Shading Accent 1" w:uiPriority="60"/>
-    <w:lsdException w:name="Light List Accent 1" w:uiPriority="61"/>
-    <w:lsdException w:name="Light Grid Accent 1" w:uiPriority="62"/>
-    <w:lsdException w:name="Medium Shading 1 Accent 1" w:uiPriority="63"/>
-    <w:lsdException w:name="Medium Shading 2 Accent 1" w:uiPriority="64"/>
-    <w:lsdException w:name="Medium List 1 Accent 1" w:uiPriority="65"/>
-    <w:lsdException w:name="Revision" w:semiHidden="1"/>
-    <w:lsdException w:name="List Paragraph" w:uiPriority="34" w:qFormat="1"/>
-    <w:lsdException w:name="Quote" w:uiPriority="29" w:qFormat="1"/>
-    <w:lsdException w:name="Intense Quote" w:uiPriority="30" w:qFormat="1"/>
-    <w:lsdException w:name="Medium List 2 Accent 1" w:uiPriority="66"/>
-    <w:lsdException w:name="Medium Grid 1 Accent 1" w:uiPriority="67"/>
-    <w:lsdException w:name="Medium Grid 2 Accent 1" w:uiPriority="68"/>
-    <w:lsdException w:name="Medium Grid 3 Accent 1" w:uiPriority="69"/>
-    <w:lsdException w:name="Dark List Accent 1" w:uiPriority="70"/>
-    <w:lsdException w:name="Colorful Shading Accent 1" w:uiPriority="71"/>
-    <w:lsdException w:name="Colorful List Accent 1" w:uiPriority="72"/>
-    <w:lsdException w:name="Colorful Grid Accent 1" w:uiPriority="73"/>
-    <w:lsdException w:name="Light Shading Accent 2" w:uiPriority="60"/>
-    <w:lsdException w:name="Light List Accent 2" w:uiPriority="61"/>
-    <w:lsdException w:name="Light Grid Accent 2" w:uiPriority="62"/>
-    <w:lsdException w:name="Medium Shading 1 Accent 2" w:uiPriority="63"/>
-    <w:lsdException w:name="Medium Shading 2 Accent 2" w:uiPriority="64"/>
-    <w:lsdException w:name="Medium List 1 Accent 2" w:uiPriority="65"/>
-    <w:lsdException w:name="Medium List 2 Accent 2" w:uiPriority="66"/>
-    <w:lsdException w:name="Medium Grid 1 Accent 2" w:uiPriority="67"/>
-    <w:lsdException w:name="Medium Grid 2 Accent 2" w:uiPriority="68"/>
-    <w:lsdException w:name="Medium Grid 3 Accent 2" w:uiPriority="69"/>
-    <w:lsdException w:name="Dark List Accent 2" w:uiPriority="70"/>
-    <w:lsdException w:name="Colorful Shading Accent 2" w:uiPriority="71"/>
-    <w:lsdException w:name="Colorful List Accent 2" w:uiPriority="72"/>
-    <w:lsdException w:name="Colorful Grid Accent 2" w:uiPriority="73"/>
-    <w:lsdException w:name="Light Shading Accent 3" w:uiPriority="60"/>
-    <w:lsdException w:name="Light List Accent 3" w:uiPriority="61"/>
-    <w:lsdException w:name="Light Grid Accent 3" w:uiPriority="62"/>
-    <w:lsdException w:name="Medium Shading 1 Accent 3" w:uiPriority="63"/>
-    <w:lsdException w:name="Medium Shading 2 Accent 3" w:uiPriority="64"/>
-    <w:lsdException w:name="Medium List 1 Accent 3" w:uiPriority="65"/>
-    <w:lsdException w:name="Medium List 2 Accent 3" w:uiPriority="66"/>
-    <w:lsdException w:name="Medium Grid 1 Accent 3" w:uiPriority="67"/>
-    <w:lsdException w:name="Medium Grid 2 Accent 3" w:uiPriority="68"/>
-    <w:lsdException w:name="Medium Grid 3 Accent 3" w:uiPriority="69"/>
-    <w:lsdException w:name="Dark List Accent 3" w:uiPriority="70"/>
-    <w:lsdException w:name="Colorful Shading Accent 3" w:uiPriority="71"/>
-    <w:lsdException w:name="Colorful List Accent 3" w:uiPriority="72"/>
-    <w:lsdException w:name="Colorful Grid Accent 3" w:uiPriority="73"/>
-    <w:lsdException w:name="Light Shading Accent 4" w:uiPriority="60"/>
-    <w:lsdException w:name="Light List Accent 4" w:uiPriority="61"/>
-    <w:lsdException w:name="Light Grid Accent 4" w:uiPriority="62"/>
-    <w:lsdException w:name="Medium Shading 1 Accent 4" w:uiPriority="63"/>
-    <w:lsdException w:name="Medium Shading 2 Accent 4" w:uiPriority="64"/>
-    <w:lsdException w:name="Medium List 1 Accent 4" w:uiPriority="65"/>
-    <w:lsdException w:name="Medium List 2 Accent 4" w:uiPriority="66"/>
-    <w:lsdException w:name="Medium Grid 1 Accent 4" w:uiPriority="67"/>
-    <w:lsdException w:name="Medium Grid 2 Accent 4" w:uiPriority="68"/>
-    <w:lsdException w:name="Medium Grid 3 Accent 4" w:uiPriority="69"/>
-    <w:lsdException w:name="Dark List Accent 4" w:uiPriority="70"/>
-    <w:lsdException w:name="Colorful Shading Accent 4" w:uiPriority="71"/>
-    <w:lsdException w:name="Colorful List Accent 4" w:uiPriority="72"/>
-    <w:lsdException w:name="Colorful Grid Accent 4" w:uiPriority="73"/>
-    <w:lsdException w:name="Light Shading Accent 5" w:uiPriority="60"/>
-    <w:lsdException w:name="Light List Accent 5" w:uiPriority="61"/>
-    <w:lsdException w:name="Light Grid Accent 5" w:uiPriority="62"/>
-    <w:lsdException w:name="Medium Shading 1 Accent 5" w:uiPriority="63"/>
-    <w:lsdException w:name="Medium Shading 2 Accent 5" w:uiPriority="64"/>
-    <w:lsdException w:name="Medium List 1 Accent 5" w:uiPriority="65"/>
-    <w:lsdException w:name="Medium List 2 Accent 5" w:uiPriority="66"/>
-    <w:lsdException w:name="Medium Grid 1 Accent 5" w:uiPriority="67"/>
-    <w:lsdException w:name="Medium Grid 2 Accent 5" w:uiPriority="68"/>
-    <w:lsdException w:name="Medium Grid 3 Accent 5" w:uiPriority="69"/>
-    <w:lsdException w:name="Dark List Accent 5" w:uiPriority="70"/>
-    <w:lsdException w:name="Colorful Shading Accent 5" w:uiPriority="71"/>
-    <w:lsdException w:name="Colorful List Accent 5" w:uiPriority="72"/>
-    <w:lsdException w:name="Colorful Grid Accent 5" w:uiPriority="73"/>
-    <w:lsdException w:name="Light Shading Accent 6" w:uiPriority="60"/>
-    <w:lsdException w:name="Light List Accent 6" w:uiPriority="61"/>
-    <w:lsdException w:name="Light Grid Accent 6" w:uiPriority="62"/>
-    <w:lsdException w:name="Medium Shading 1 Accent 6" w:uiPriority="63"/>
-    <w:lsdException w:name="Medium Shading 2 Accent 6" w:uiPriority="64"/>
-    <w:lsdException w:name="Medium List 1 Accent 6" w:uiPriority="65"/>
-    <w:lsdException w:name="Medium List 2 Accent 6" w:uiPriority="66"/>
-    <w:lsdException w:name="Medium Grid 1 Accent 6" w:uiPriority="67"/>
-    <w:lsdException w:name="Medium Grid 2 Accent 6" w:uiPriority="68"/>
-    <w:lsdException w:name="Medium Grid 3 Accent 6" w:uiPriority="69"/>
-    <w:lsdException w:name="Dark List Accent 6" w:uiPriority="70"/>
-    <w:lsdException w:name="Colorful Shading Accent 6" w:uiPriority="71"/>
-    <w:lsdException w:name="Colorful List Accent 6" w:uiPriority="72"/>
-    <w:lsdException w:name="Colorful Grid Accent 6" w:uiPriority="73"/>
-    <w:lsdException w:name="Subtle Emphasis" w:uiPriority="19" w:qFormat="1"/>
-    <w:lsdException w:name="Intense Emphasis" w:uiPriority="21" w:qFormat="1"/>
-    <w:lsdException w:name="Subtle Reference" w:uiPriority="31" w:qFormat="1"/>
-    <w:lsdException w:name="Intense Reference" w:uiPriority="32" w:qFormat="1"/>
-    <w:lsdException w:name="Book Title" w:uiPriority="33" w:qFormat="1"/>
-    <w:lsdException w:name="Bibliography" w:semiHidden="1" w:uiPriority="37" w:unhideWhenUsed="1"/>
-    <w:lsdException w:name="TOC Heading" w:semiHidden="1" w:uiPriority="39" w:unhideWhenUsed="1" w:qFormat="1"/>
-    <w:lsdException w:name="Plain Table 1" w:uiPriority="41"/>
-    <w:lsdException w:name="Plain Table 2" w:uiPriority="42"/>
-    <w:lsdException w:name="Plain Table 3" w:uiPriority="43"/>
-    <w:lsdException w:name="Plain Table 4" w:uiPriority="44"/>
-    <w:lsdException w:name="Plain Table 5" w:uiPriority="45"/>
-    <w:lsdException w:name="Grid Table Light" w:uiPriority="40"/>
-    <w:lsdException w:name="Grid Table 1 Light" w:uiPriority="46"/>
-    <w:lsdException w:name="Grid Table 2" w:uiPriority="47"/>
-    <w:lsdException w:name="Grid Table 3" w:uiPriority="48"/>
-    <w:lsdException w:name="Grid Table 4" w:uiPriority="49"/>
-    <w:lsdException w:name="Grid Table 5 Dark" w:uiPriority="50"/>
-    <w:lsdException w:name="Grid Table 6 Colorful" w:uiPriority="51"/>
-    <w:lsdException w:name="Grid Table 7 Colorful" w:uiPriority="52"/>
-    <w:lsdException w:name="Grid Table 1 Light Accent 1" w:uiPriority="46"/>
-    <w:lsdException w:name="Grid Table 2 Accent 1" w:uiPriority="47"/>
-    <w:lsdException w:name="Grid Table 3 Accent 1" w:uiPriority="48"/>
-    <w:lsdException w:name="Grid Table 4 Accent 1" w:uiPriority="49"/>
-    <w:lsdException w:name="Grid Table 5 Dark Accent 1" w:uiPriority="50"/>
-    <w:lsdException w:name="Grid Table 6 Colorful Accent 1" w:uiPriority="51"/>
-    <w:lsdException w:name="Grid Table 7 Colorful Accent 1" w:uiPriority="52"/>
-    <w:lsdException w:name="Grid Table 1 Light Accent 2" w:uiPriority="46"/>
-    <w:lsdException w:name="Grid Table 2 Accent 2" w:uiPriority="47"/>
-    <w:lsdException w:name="Grid Table 3 Accent 2" w:uiPriority="48"/>
-    <w:lsdException w:name="Grid Table 4 Accent 2" w:uiPriority="49"/>
-    <w:lsdException w:name="Grid Table 5 Dark Accent 2" w:uiPriority="50"/>
-    <w:lsdException w:name="Grid Table 6 Colorful Accent 2" w:uiPriority="51"/>
-    <w:lsdException w:name="Grid Table 7 Colorful Accent 2" w:uiPriority="52"/>
-    <w:lsdException w:name="Grid Table 1 Light Accent 3" w:uiPriority="46"/>
-    <w:lsdException w:name="Grid Table 2 Accent 3" w:uiPriority="47"/>
-    <w:lsdException w:name="Grid Table 3 Accent 3" w:uiPriority="48"/>
-    <w:lsdException w:name="Grid Table 4 Accent 3" w:uiPriority="49"/>
-    <w:lsdException w:name="Grid Table 5 Dark Accent 3" w:uiPriority="50"/>
-    <w:lsdException w:name="Grid Table 6 Colorful Accent 3" w:uiPriority="51"/>
-    <w:lsdException w:name="Grid Table 7 Colorful Accent 3" w:uiPriority="52"/>
-    <w:lsdException w:name="Grid Table 1 Light Accent 4" w:uiPriority="46"/>
-    <w:lsdException w:name="Grid Table 2 Accent 4" w:uiPriority="47"/>
-    <w:lsdException w:name="Grid Table 3 Accent 4" w:uiPriority="48"/>
-    <w:lsdException w:name="Grid Table 4 Accent 4" w:uiPriority="49"/>
-    <w:lsdException w:name="Grid Table 5 Dark Accent 4" w:uiPriority="50"/>
-    <w:lsdException w:name="Grid Table 6 Colorful Accent 4" w:uiPriority="51"/>
-    <w:lsdException w:name="Grid Table 7 Colorful Accent 4" w:uiPriority="52"/>
-    <w:lsdException w:name="Grid Table 1 Light Accent 5" w:uiPriority="46"/>
-    <w:lsdException w:name="Grid Table 2 Accent 5" w:uiPriority="47"/>
-    <w:lsdException w:name="Grid Table 3 Accent 5" w:uiPriority="48"/>
-    <w:lsdException w:name="Grid Table 4 Accent 5" w:uiPriority="49"/>
-    <w:lsdException w:name="Grid Table 5 Dark Accent 5" w:uiPriority="50"/>
-    <w:lsdException w:name="Grid Table 6 Colorful Accent 5" w:uiPriority="51"/>
-    <w:lsdException w:name="Grid Table 7 Colorful Accent 5" w:uiPriority="52"/>
-    <w:lsdException w:name="Grid Table 1 Light Accent 6" w:uiPriority="46"/>
-    <w:lsdException w:name="Grid Table 2 Accent 6" w:uiPriority="47"/>
-    <w:lsdException w:name="Grid Table 3 Accent 6" w:uiPriority="48"/>
-    <w:lsdException w:name="Grid Table 4 Accent 6" w:uiPriority="49"/>
-    <w:lsdException w:name="Grid Table 5 Dark Accent 6" w:uiPriority="50"/>
-    <w:lsdException w:name="Grid Table 6 Colorful Accent 6" w:uiPriority="51"/>
-    <w:lsdException w:name="Grid Table 7 Colorful Accent 6" w:uiPriority="52"/>
-    <w:lsdException w:name="List Table 1 Light" w:uiPriority="46"/>
-    <w:lsdException w:name="List Table 2" w:uiPriority="47"/>
-    <w:lsdException w:name="List Table 3" w:uiPriority="48"/>
-    <w:lsdException w:name="List Table 4" w:uiPriority="49"/>
-    <w:lsdException w:name="List Table 5 Dark" w:uiPriority="50"/>
-    <w:lsdException w:name="List Table 6 Colorful" w:uiPriority="51"/>
-    <w:lsdException w:name="List Table 7 Colorful" w:uiPriority="52"/>
-    <w:lsdException w:name="List Table 1 Light Accent 1" w:uiPriority="46"/>
-    <w:lsdException w:name="List Table 2 Accent 1" w:uiPriority="47"/>
-    <w:lsdException w:name="List Table 3 Accent 1" w:uiPriority="48"/>
-    <w:lsdException w:name="List Table 4 Accent 1" w:uiPriority="49"/>
-    <w:lsdException w:name="List Table 5 Dark Accent 1" w:uiPriority="50"/>
-    <w:lsdException w:name="List Table 6 Colorful Accent 1" w:uiPriority="51"/>
-    <w:lsdException w:name="List Table 7 Colorful Accent 1" w:uiPriority="52"/>
-    <w:lsdException w:name="List Table 1 Light Accent 2" w:uiPriority="46"/>
-    <w:lsdException w:name="List Table 2 Accent 2" w:uiPriority="47"/>
-    <w:lsdException w:name="List Table 3 Accent 2" w:uiPriority="48"/>
-    <w:lsdException w:name="List Table 4 Accent 2" w:uiPriority="49"/>
-    <w:lsdException w:name="List Table 5 Dark Accent 2" w:uiPriority="50"/>
-    <w:lsdException w:name="List Table 6 Colorful Accent 2" w:uiPriority="51"/>
-    <w:lsdException w:name="List Table 7 Colorful Accent 2" w:uiPriority="52"/>
-    <w:lsdException w:name="List Table 1 Light Accent 3" w:uiPriority="46"/>
-    <w:lsdException w:name="List Table 2 Accent 3" w:uiPriority="47"/>
-    <w:lsdException w:name="List Table 3 Accent 3" w:uiPriority="48"/>
-    <w:lsdException w:name="List Table 4 Accent 3" w:uiPriority="49"/>
-    <w:lsdException w:name="List Table 5 Dark Accent 3" w:uiPriority="50"/>
-    <w:lsdException w:name="List Table 6 Colorful Accent 3" w:uiPriority="51"/>
-    <w:lsdException w:name="List Table 7 Colorful Accent 3" w:uiPriority="52"/>
-    <w:lsdException w:name="List Table 1 Light Accent 4" w:uiPriority="46"/>
-    <w:lsdException w:name="List Table 2 Accent 4" w:uiPriority="47"/>
-    <w:lsdException w:name="List Table 3 Accent 4" w:uiPriority="48"/>
-    <w:lsdException w:name="List Table 4 Accent 4" w:uiPriority="49"/>
-    <w:lsdException w:name="List Table 5 Dark Accent 4" w:uiPriority="50"/>
-    <w:lsdException w:name="List Table 6 Colorful Accent 4" w:uiPriority="51"/>
-    <w:lsdException w:name="List Table 7 Colorful Accent 4" w:uiPriority="52"/>
-    <w:lsdException w:name="List Table 1 Light Accent 5" w:uiPriority="46"/>
-    <w:lsdException w:name="List Table 2 Accent 5" w:uiPriority="47"/>
-    <w:lsdException w:name="List Table 3 Accent 5" w:uiPriority="48"/>
-    <w:lsdException w:name="List Table 4 Accent 5" w:uiPriority="49"/>
-    <w:lsdException w:name="List Table 5 Dark Accent 5" w:uiPriority="50"/>
-    <w:lsdException w:name="List Table 6 Colorful Accent 5" w:uiPriority="51"/>
-    <w:lsdException w:name="List Table 7 Colorful Accent 5" w:uiPriority="52"/>
-    <w:lsdException w:name="List Table 1 Light Accent 6" w:uiPriority="46"/>
-    <w:lsdException w:name="List Table 2 Accent 6" w:uiPriority="47"/>
-    <w:lsdException w:name="List Table 3 Accent 6" w:uiPriority="48"/>
-    <w:lsdException w:name="List Table 4 Accent 6" w:uiPriority="49"/>
-    <w:lsdException w:name="List Table 5 Dark Accent 6" w:uiPriority="50"/>
-    <w:lsdException w:name="List Table 6 Colorful Accent 6" w:uiPriority="51"/>
-    <w:lsdException w:name="List Table 7 Colorful Accent 6" w:uiPriority="52"/>
-    <w:lsdException w:name="Mention" w:semiHidden="1" w:unhideWhenUsed="1"/>
-    <w:lsdException w:name="Smart Hyperlink" w:semiHidden="1" w:unhideWhenUsed="1"/>
-    <w:lsdException w:name="Hashtag" w:semiHidden="1" w:unhideWhenUsed="1"/>
-    <w:lsdException w:name="Unresolved Mention" w:semiHidden="1" w:unhideWhenUsed="1"/>
-    <w:lsdException w:name="Smart Link" w:semiHidden="1" w:unhideWhenUsed="1"/>
+  <w:latentStyles w:defLockedState="0" w:defUIPriority="99" w:defSemiHidden="1" w:defUnhideWhenUsed="1" w:defQFormat="0" w:count="267">
+    <w:lsdException w:name="Normal" w:semiHidden="0" w:uiPriority="0" w:unhideWhenUsed="0" w:qFormat="1"/>
+    <w:lsdException w:name="heading 1" w:semiHidden="0" w:uiPriority="9" w:unhideWhenUsed="0" w:qFormat="1"/>
+    <w:lsdException w:name="heading 2" w:uiPriority="9" w:qFormat="1"/>
+    <w:lsdException w:name="heading 3" w:uiPriority="9" w:qFormat="1"/>
+    <w:lsdException w:name="heading 4" w:uiPriority="9" w:qFormat="1"/>
+    <w:lsdException w:name="heading 5" w:uiPriority="9" w:qFormat="1"/>
+    <w:lsdException w:name="heading 6" w:uiPriority="9" w:qFormat="1"/>
+    <w:lsdException w:name="heading 7" w:uiPriority="9" w:qFormat="1"/>
+    <w:lsdException w:name="heading 8" w:uiPriority="9" w:qFormat="1"/>
+    <w:lsdException w:name="heading 9" w:uiPriority="9" w:qFormat="1"/>
+    <w:lsdException w:name="toc 1" w:uiPriority="39"/>
+    <w:lsdException w:name="toc 2" w:uiPriority="39"/>
+    <w:lsdException w:name="toc 3" w:uiPriority="39"/>
+    <w:lsdException w:name="toc 4" w:uiPriority="39"/>
+    <w:lsdException w:name="toc 5" w:uiPriority="39"/>
+    <w:lsdException w:name="toc 6" w:uiPriority="39"/>
+    <w:lsdException w:name="toc 7" w:uiPriority="39"/>
+    <w:lsdException w:name="toc 8" w:uiPriority="39"/>
+    <w:lsdException w:name="toc 9" w:uiPriority="39"/>
+    <w:lsdException w:name="caption" w:uiPriority="35" w:qFormat="1"/>
+    <w:lsdException w:name="Title" w:semiHidden="0" w:uiPriority="10" w:unhideWhenUsed="0" w:qFormat="1"/>
+    <w:lsdException w:name="Default Paragraph Font" w:uiPriority="1"/>
+    <w:lsdException w:name="Subtitle" w:semiHidden="0" w:uiPriority="11" w:unhideWhenUsed="0" w:qFormat="1"/>
+    <w:lsdException w:name="Strong" w:semiHidden="0" w:uiPriority="22" w:unhideWhenUsed="0" w:qFormat="1"/>
+    <w:lsdException w:name="Emphasis" w:semiHidden="0" w:uiPriority="20" w:unhideWhenUsed="0" w:qFormat="1"/>
+    <w:lsdException w:name="Table Grid" w:semiHidden="0" w:uiPriority="39" w:unhideWhenUsed="0"/>
+    <w:lsdException w:name="Placeholder Text" w:unhideWhenUsed="0"/>
+    <w:lsdException w:name="No Spacing" w:semiHidden="0" w:uiPriority="1" w:unhideWhenUsed="0" w:qFormat="1"/>
+    <w:lsdException w:name="Light Shading" w:semiHidden="0" w:uiPriority="60" w:unhideWhenUsed="0"/>
+    <w:lsdException w:name="Light List" w:semiHidden="0" w:uiPriority="61" w:unhideWhenUsed="0"/>
+    <w:lsdException w:name="Light Grid" w:semiHidden="0" w:uiPriority="62" w:unhideWhenUsed="0"/>
+    <w:lsdException w:name="Medium Shading 1" w:semiHidden="0" w:uiPriority="63" w:unhideWhenUsed="0"/>
+    <w:lsdException w:name="Medium Shading 2" w:semiHidden="0" w:uiPriority="64" w:unhideWhenUsed="0"/>
+    <w:lsdException w:name="Medium List 1" w:semiHidden="0" w:uiPriority="65" w:unhideWhenUsed="0"/>
+    <w:lsdException w:name="Medium List 2" w:semiHidden="0" w:uiPriority="66" w:unhideWhenUsed="0"/>
+    <w:lsdException w:name="Medium Grid 1" w:semiHidden="0" w:uiPriority="67" w:unhideWhenUsed="0"/>
+    <w:lsdException w:name="Medium Grid 2" w:semiHidden="0" w:uiPriority="68" w:unhideWhenUsed="0"/>
+    <w:lsdException w:name="Medium Grid 3" w:semiHidden="0" w:uiPriority="69" w:unhideWhenUsed="0"/>
+    <w:lsdException w:name="Dark List" w:semiHidden="0" w:uiPriority="70" w:unhideWhenUsed="0"/>
+    <w:lsdException w:name="Colorful Shading" w:semiHidden="0" w:uiPriority="71" w:unhideWhenUsed="0"/>
+    <w:lsdException w:name="Colorful List" w:semiHidden="0" w:uiPriority="72" w:unhideWhenUsed="0"/>
+    <w:lsdException w:name="Colorful Grid" w:semiHidden="0" w:uiPriority="73" w:unhideWhenUsed="0"/>
+    <w:lsdException w:name="Light Shading Accent 1" w:semiHidden="0" w:uiPriority="60" w:unhideWhenUsed="0"/>
+    <w:lsdException w:name="Light List Accent 1" w:semiHidden="0" w:uiPriority="61" w:unhideWhenUsed="0"/>
+    <w:lsdException w:name="Light Grid Accent 1" w:semiHidden="0" w:uiPriority="62" w:unhideWhenUsed="0"/>
+    <w:lsdException w:name="Medium Shading 1 Accent 1" w:semiHidden="0" w:uiPriority="63" w:unhideWhenUsed="0"/>
+    <w:lsdException w:name="Medium Shading 2 Accent 1" w:semiHidden="0" w:uiPriority="64" w:unhideWhenUsed="0"/>
+    <w:lsdException w:name="Medium List 1 Accent 1" w:semiHidden="0" w:uiPriority="65" w:unhideWhenUsed="0"/>
+    <w:lsdException w:name="Revision" w:unhideWhenUsed="0"/>
+    <w:lsdException w:name="List Paragraph" w:semiHidden="0" w:uiPriority="34" w:unhideWhenUsed="0" w:qFormat="1"/>
+    <w:lsdException w:name="Quote" w:semiHidden="0" w:uiPriority="29" w:unhideWhenUsed="0" w:qFormat="1"/>
+    <w:lsdException w:name="Intense Quote" w:semiHidden="0" w:uiPriority="30" w:unhideWhenUsed="0" w:qFormat="1"/>
+    <w:lsdException w:name="Medium List 2 Accent 1" w:semiHidden="0" w:uiPriority="66" w:unhideWhenUsed="0"/>
+    <w:lsdException w:name="Medium Grid 1 Accent 1" w:semiHidden="0" w:uiPriority="67" w:unhideWhenUsed="0"/>
+    <w:lsdException w:name="Medium Grid 2 Accent 1" w:semiHidden="0" w:uiPriority="68" w:unhideWhenUsed="0"/>
+    <w:lsdException w:name="Medium Grid 3 Accent 1" w:semiHidden="0" w:uiPriority="69" w:unhideWhenUsed="0"/>
+    <w:lsdException w:name="Dark List Accent 1" w:semiHidden="0" w:uiPriority="70" w:unhideWhenUsed="0"/>
+    <w:lsdException w:name="Colorful Shading Accent 1" w:semiHidden="0" w:uiPriority="71" w:unhideWhenUsed="0"/>
+    <w:lsdException w:name="Colorful List Accent 1" w:semiHidden="0" w:uiPriority="72" w:unhideWhenUsed="0"/>
+    <w:lsdException w:name="Colorful Grid Accent 1" w:semiHidden="0" w:uiPriority="73" w:unhideWhenUsed="0"/>
+    <w:lsdException w:name="Light Shading Accent 2" w:semiHidden="0" w:uiPriority="60" w:unhideWhenUsed="0"/>
+    <w:lsdException w:name="Light List Accent 2" w:semiHidden="0" w:uiPriority="61" w:unhideWhenUsed="0"/>
+    <w:lsdException w:name="Light Grid Accent 2" w:semiHidden="0" w:uiPriority="62" w:unhideWhenUsed="0"/>
+    <w:lsdException w:name="Medium Shading 1 Accent 2" w:semiHidden="0" w:uiPriority="63" w:unhideWhenUsed="0"/>
+    <w:lsdException w:name="Medium Shading 2 Accent 2" w:semiHidden="0" w:uiPriority="64" w:unhideWhenUsed="0"/>
+    <w:lsdException w:name="Medium List 1 Accent 2" w:semiHidden="0" w:uiPriority="65" w:unhideWhenUsed="0"/>
+    <w:lsdException w:name="Medium List 2 Accent 2" w:semiHidden="0" w:uiPriority="66" w:unhideWhenUsed="0"/>
+    <w:lsdException w:name="Medium Grid 1 Accent 2" w:semiHidden="0" w:uiPriority="67" w:unhideWhenUsed="0"/>
+    <w:lsdException w:name="Medium Grid 2 Accent 2" w:semiHidden="0" w:uiPriority="68" w:unhideWhenUsed="0"/>
+    <w:lsdException w:name="Medium Grid 3 Accent 2" w:semiHidden="0" w:uiPriority="69" w:unhideWhenUsed="0"/>
+    <w:lsdException w:name="Dark List Accent 2" w:semiHidden="0" w:uiPriority="70" w:unhideWhenUsed="0"/>
+    <w:lsdException w:name="Colorful Shading Accent 2" w:semiHidden="0" w:uiPriority="71" w:unhideWhenUsed="0"/>
+    <w:lsdException w:name="Colorful List Accent 2" w:semiHidden="0" w:uiPriority="72" w:unhideWhenUsed="0"/>
+    <w:lsdException w:name="Colorful Grid Accent 2" w:semiHidden="0" w:uiPriority="73" w:unhideWhenUsed="0"/>
+    <w:lsdException w:name="Light Shading Accent 3" w:semiHidden="0" w:uiPriority="60" w:unhideWhenUsed="0"/>
+    <w:lsdException w:name="Light List Accent 3" w:semiHidden="0" w:uiPriority="61" w:unhideWhenUsed="0"/>
+    <w:lsdException w:name="Light Grid Accent 3" w:semiHidden="0" w:uiPriority="62" w:unhideWhenUsed="0"/>
+    <w:lsdException w:name="Medium Shading 1 Accent 3" w:semiHidden="0" w:uiPriority="63" w:unhideWhenUsed="0"/>
+    <w:lsdException w:name="Medium Shading 2 Accent 3" w:semiHidden="0" w:uiPriority="64" w:unhideWhenUsed="0"/>
+    <w:lsdException w:name="Medium List 1 Accent 3" w:semiHidden="0" w:uiPriority="65" w:unhideWhenUsed="0"/>
+    <w:lsdException w:name="Medium List 2 Accent 3" w:semiHidden="0" w:uiPriority="66" w:unhideWhenUsed="0"/>
+    <w:lsdException w:name="Medium Grid 1 Accent 3" w:semiHidden="0" w:uiPriority="67" w:unhideWhenUsed="0"/>
+    <w:lsdException w:name="Medium Grid 2 Accent 3" w:semiHidden="0" w:uiPriority="68" w:unhideWhenUsed="0"/>
+    <w:lsdException w:name="Medium Grid 3 Accent 3" w:semiHidden="0" w:uiPriority="69" w:unhideWhenUsed="0"/>
+    <w:lsdException w:name="Dark List Accent 3" w:semiHidden="0" w:uiPriority="70" w:unhideWhenUsed="0"/>
+    <w:lsdException w:name="Colorful Shading Accent 3" w:semiHidden="0" w:uiPriority="71" w:unhideWhenUsed="0"/>
+    <w:lsdException w:name="Colorful List Accent 3" w:semiHidden="0" w:uiPriority="72" w:unhideWhenUsed="0"/>
+    <w:lsdException w:name="Colorful Grid Accent 3" w:semiHidden="0" w:uiPriority="73" w:unhideWhenUsed="0"/>
+    <w:lsdException w:name="Light Shading Accent 4" w:semiHidden="0" w:uiPriority="60" w:unhideWhenUsed="0"/>
+    <w:lsdException w:name="Light List Accent 4" w:semiHidden="0" w:uiPriority="61" w:unhideWhenUsed="0"/>
+    <w:lsdException w:name="Light Grid Accent 4" w:semiHidden="0" w:uiPriority="62" w:unhideWhenUsed="0"/>
+    <w:lsdException w:name="Medium Shading 1 Accent 4" w:semiHidden="0" w:uiPriority="63" w:unhideWhenUsed="0"/>
+    <w:lsdException w:name="Medium Shading 2 Accent 4" w:semiHidden="0" w:uiPriority="64" w:unhideWhenUsed="0"/>
+    <w:lsdException w:name="Medium List 1 Accent 4" w:semiHidden="0" w:uiPriority="65" w:unhideWhenUsed="0"/>
+    <w:lsdException w:name="Medium List 2 Accent 4" w:semiHidden="0" w:uiPriority="66" w:unhideWhenUsed="0"/>
+    <w:lsdException w:name="Medium Grid 1 Accent 4" w:semiHidden="0" w:uiPriority="67" w:unhideWhenUsed="0"/>
+    <w:lsdException w:name="Medium Grid 2 Accent 4" w:semiHidden="0" w:uiPriority="68" w:unhideWhenUsed="0"/>
+    <w:lsdException w:name="Medium Grid 3 Accent 4" w:semiHidden="0" w:uiPriority="69" w:unhideWhenUsed="0"/>
+    <w:lsdException w:name="Dark List Accent 4" w:semiHidden="0" w:uiPriority="70" w:unhideWhenUsed="0"/>
+    <w:lsdException w:name="Colorful Shading Accent 4" w:semiHidden="0" w:uiPriority="71" w:unhideWhenUsed="0"/>
+    <w:lsdException w:name="Colorful List Accent 4" w:semiHidden="0" w:uiPriority="72" w:unhideWhenUsed="0"/>
+    <w:lsdException w:name="Colorful Grid Accent 4" w:semiHidden="0" w:uiPriority="73" w:unhideWhenUsed="0"/>
+    <w:lsdException w:name="Light Shading Accent 5" w:semiHidden="0" w:uiPriority="60" w:unhideWhenUsed="0"/>
+    <w:lsdException w:name="Light List Accent 5" w:semiHidden="0" w:uiPriority="61" w:unhideWhenUsed="0"/>
+    <w:lsdException w:name="Light Grid Accent 5" w:semiHidden="0" w:uiPriority="62" w:unhideWhenUsed="0"/>
+    <w:lsdException w:name="Medium Shading 1 Accent 5" w:semiHidden="0" w:uiPriority="63" w:unhideWhenUsed="0"/>
+    <w:lsdException w:name="Medium Shading 2 Accent 5" w:semiHidden="0" w:uiPriority="64" w:unhideWhenUsed="0"/>
+    <w:lsdException w:name="Medium List 1 Accent 5" w:semiHidden="0" w:uiPriority="65" w:unhideWhenUsed="0"/>
+    <w:lsdException w:name="Medium List 2 Accent 5" w:semiHidden="0" w:uiPriority="66" w:unhideWhenUsed="0"/>
+    <w:lsdException w:name="Medium Grid 1 Accent 5" w:semiHidden="0" w:uiPriority="67" w:unhideWhenUsed="0"/>
+    <w:lsdException w:name="Medium Grid 2 Accent 5" w:semiHidden="0" w:uiPriority="68" w:unhideWhenUsed="0"/>
+    <w:lsdException w:name="Medium Grid 3 Accent 5" w:semiHidden="0" w:uiPriority="69" w:unhideWhenUsed="0"/>
+    <w:lsdException w:name="Dark List Accent 5" w:semiHidden="0" w:uiPriority="70" w:unhideWhenUsed="0"/>
+    <w:lsdException w:name="Colorful Shading Accent 5" w:semiHidden="0" w:uiPriority="71" w:unhideWhenUsed="0"/>
+    <w:lsdException w:name="Colorful List Accent 5" w:semiHidden="0" w:uiPriority="72" w:unhideWhenUsed="0"/>
+    <w:lsdException w:name="Colorful Grid Accent 5" w:semiHidden="0" w:uiPriority="73" w:unhideWhenUsed="0"/>
+    <w:lsdException w:name="Light Shading Accent 6" w:semiHidden="0" w:uiPriority="60" w:unhideWhenUsed="0"/>
+    <w:lsdException w:name="Light List Accent 6" w:semiHidden="0" w:uiPriority="61" w:unhideWhenUsed="0"/>
+    <w:lsdException w:name="Light Grid Accent 6" w:semiHidden="0" w:uiPriority="62" w:unhideWhenUsed="0"/>
+    <w:lsdException w:name="Medium Shading 1 Accent 6" w:semiHidden="0" w:uiPriority="63" w:unhideWhenUsed="0"/>
+    <w:lsdException w:name="Medium Shading 2 Accent 6" w:semiHidden="0" w:uiPriority="64" w:unhideWhenUsed="0"/>
+    <w:lsdException w:name="Medium List 1 Accent 6" w:semiHidden="0" w:uiPriority="65" w:unhideWhenUsed="0"/>
+    <w:lsdException w:name="Medium List 2 Accent 6" w:semiHidden="0" w:uiPriority="66" w:unhideWhenUsed="0"/>
+    <w:lsdException w:name="Medium Grid 1 Accent 6" w:semiHidden="0" w:uiPriority="67" w:unhideWhenUsed="0"/>
+    <w:lsdException w:name="Medium Grid 2 Accent 6" w:semiHidden="0" w:uiPriority="68" w:unhideWhenUsed="0"/>
+    <w:lsdException w:name="Medium Grid 3 Accent 6" w:semiHidden="0" w:uiPriority="69" w:unhideWhenUsed="0"/>
+    <w:lsdException w:name="Dark List Accent 6" w:semiHidden="0" w:uiPriority="70" w:unhideWhenUsed="0"/>
+    <w:lsdException w:name="Colorful Shading Accent 6" w:semiHidden="0" w:uiPriority="71" w:unhideWhenUsed="0"/>
+    <w:lsdException w:name="Colorful List Accent 6" w:semiHidden="0" w:uiPriority="72" w:unhideWhenUsed="0"/>
+    <w:lsdException w:name="Colorful Grid Accent 6" w:semiHidden="0" w:uiPriority="73" w:unhideWhenUsed="0"/>
+    <w:lsdException w:name="Subtle Emphasis" w:semiHidden="0" w:uiPriority="19" w:unhideWhenUsed="0" w:qFormat="1"/>
+    <w:lsdException w:name="Intense Emphasis" w:semiHidden="0" w:uiPriority="21" w:unhideWhenUsed="0" w:qFormat="1"/>
+    <w:lsdException w:name="Subtle Reference" w:semiHidden="0" w:uiPriority="31" w:unhideWhenUsed="0" w:qFormat="1"/>
+    <w:lsdException w:name="Intense Reference" w:semiHidden="0" w:uiPriority="32" w:unhideWhenUsed="0" w:qFormat="1"/>
+    <w:lsdException w:name="Book Title" w:semiHidden="0" w:uiPriority="33" w:unhideWhenUsed="0" w:qFormat="1"/>
+    <w:lsdException w:name="Bibliography" w:uiPriority="37"/>
+    <w:lsdException w:name="TOC Heading" w:uiPriority="39" w:qFormat="1"/>
   </w:latentStyles>
   <w:style w:type="paragraph" w:default="1" w:styleId="Normal">
     <w:name w:val="Normal"/>
     <w:qFormat/>
+    <w:rsid w:val="007D2FEE"/>
     <w:pPr>
       <w:suppressAutoHyphens/>
       <w:textAlignment w:val="baseline"/>
@@ -5544,6 +5314,7 @@
     <w:basedOn w:val="Normal"/>
     <w:uiPriority w:val="9"/>
     <w:qFormat/>
+    <w:rsid w:val="007D2FEE"/>
     <w:pPr>
       <w:keepNext/>
       <w:keepLines/>
@@ -5567,6 +5338,7 @@
     <w:semiHidden/>
     <w:unhideWhenUsed/>
     <w:qFormat/>
+    <w:rsid w:val="007D2FEE"/>
     <w:pPr>
       <w:widowControl w:val="0"/>
       <w:spacing w:before="280" w:after="280"/>
@@ -5587,6 +5359,7 @@
     <w:semiHidden/>
     <w:unhideWhenUsed/>
     <w:qFormat/>
+    <w:rsid w:val="007D2FEE"/>
     <w:pPr>
       <w:widowControl w:val="0"/>
       <w:spacing w:before="280" w:after="280"/>
@@ -5611,6 +5384,7 @@
     <w:uiPriority w:val="99"/>
     <w:semiHidden/>
     <w:unhideWhenUsed/>
+    <w:qFormat/>
     <w:tblPr>
       <w:tblInd w:w="0" w:type="dxa"/>
       <w:tblCellMar>
@@ -5631,6 +5405,7 @@
     <w:name w:val="Heading 2 Char"/>
     <w:basedOn w:val="DefaultParagraphFont"/>
     <w:qFormat/>
+    <w:rsid w:val="007D2FEE"/>
     <w:rPr>
       <w:rFonts w:ascii="Times New Roman" w:eastAsia="Times New Roman" w:hAnsi="Times New Roman" w:cs="Times New Roman"/>
       <w:b/>
@@ -5643,6 +5418,7 @@
     <w:name w:val="Heading 3 Char"/>
     <w:basedOn w:val="DefaultParagraphFont"/>
     <w:qFormat/>
+    <w:rsid w:val="007D2FEE"/>
     <w:rPr>
       <w:rFonts w:ascii="Times New Roman" w:eastAsia="Times New Roman" w:hAnsi="Times New Roman" w:cs="Times New Roman"/>
       <w:b/>
@@ -5655,51 +5431,61 @@
     <w:name w:val="bjy"/>
     <w:basedOn w:val="DefaultParagraphFont"/>
     <w:qFormat/>
+    <w:rsid w:val="007D2FEE"/>
   </w:style>
   <w:style w:type="character" w:customStyle="1" w:styleId="adl">
     <w:name w:val="adl"/>
     <w:basedOn w:val="DefaultParagraphFont"/>
     <w:qFormat/>
+    <w:rsid w:val="007D2FEE"/>
   </w:style>
   <w:style w:type="character" w:customStyle="1" w:styleId="ts">
     <w:name w:val="ts"/>
     <w:basedOn w:val="DefaultParagraphFont"/>
     <w:qFormat/>
+    <w:rsid w:val="007D2FEE"/>
   </w:style>
   <w:style w:type="character" w:customStyle="1" w:styleId="ho">
     <w:name w:val="ho"/>
     <w:basedOn w:val="DefaultParagraphFont"/>
     <w:qFormat/>
+    <w:rsid w:val="007D2FEE"/>
   </w:style>
   <w:style w:type="character" w:customStyle="1" w:styleId="gd">
     <w:name w:val="gd"/>
     <w:basedOn w:val="DefaultParagraphFont"/>
     <w:qFormat/>
+    <w:rsid w:val="007D2FEE"/>
   </w:style>
   <w:style w:type="character" w:customStyle="1" w:styleId="g3">
     <w:name w:val="g3"/>
     <w:basedOn w:val="DefaultParagraphFont"/>
     <w:qFormat/>
+    <w:rsid w:val="007D2FEE"/>
   </w:style>
   <w:style w:type="character" w:customStyle="1" w:styleId="hb">
     <w:name w:val="hb"/>
     <w:basedOn w:val="DefaultParagraphFont"/>
     <w:qFormat/>
+    <w:rsid w:val="007D2FEE"/>
   </w:style>
   <w:style w:type="character" w:customStyle="1" w:styleId="g2">
     <w:name w:val="g2"/>
     <w:basedOn w:val="DefaultParagraphFont"/>
     <w:qFormat/>
+    <w:rsid w:val="007D2FEE"/>
   </w:style>
   <w:style w:type="character" w:customStyle="1" w:styleId="ams">
     <w:name w:val="ams"/>
     <w:basedOn w:val="DefaultParagraphFont"/>
     <w:qFormat/>
+    <w:rsid w:val="007D2FEE"/>
   </w:style>
   <w:style w:type="character" w:customStyle="1" w:styleId="Internetlink">
     <w:name w:val="Internet link"/>
     <w:basedOn w:val="DefaultParagraphFont"/>
     <w:qFormat/>
+    <w:rsid w:val="007D2FEE"/>
     <w:rPr>
       <w:color w:val="0000FF"/>
       <w:u w:val="single"/>
@@ -5709,11 +5495,13 @@
     <w:name w:val="l8"/>
     <w:basedOn w:val="DefaultParagraphFont"/>
     <w:qFormat/>
+    <w:rsid w:val="007D2FEE"/>
   </w:style>
   <w:style w:type="character" w:customStyle="1" w:styleId="BalloonTextChar">
     <w:name w:val="Balloon Text Char"/>
     <w:basedOn w:val="DefaultParagraphFont"/>
     <w:qFormat/>
+    <w:rsid w:val="007D2FEE"/>
     <w:rPr>
       <w:rFonts w:ascii="Tahoma" w:eastAsia="Tahoma" w:hAnsi="Tahoma" w:cs="Tahoma"/>
       <w:sz w:val="16"/>
@@ -5724,6 +5512,7 @@
     <w:name w:val="Heading 1 Char"/>
     <w:basedOn w:val="DefaultParagraphFont"/>
     <w:qFormat/>
+    <w:rsid w:val="007D2FEE"/>
     <w:rPr>
       <w:rFonts w:ascii="Cambria" w:eastAsia="Calibri" w:hAnsi="Cambria" w:cs="DejaVu Sans"/>
       <w:b/>
@@ -5736,6 +5525,7 @@
   <w:style w:type="character" w:customStyle="1" w:styleId="ListLabel1">
     <w:name w:val="ListLabel 1"/>
     <w:qFormat/>
+    <w:rsid w:val="007D2FEE"/>
     <w:rPr>
       <w:rFonts w:cs="Courier New"/>
     </w:rPr>
@@ -5743,6 +5533,7 @@
   <w:style w:type="character" w:customStyle="1" w:styleId="ListLabel2">
     <w:name w:val="ListLabel 2"/>
     <w:qFormat/>
+    <w:rsid w:val="007D2FEE"/>
     <w:rPr>
       <w:rFonts w:cs="Courier New"/>
     </w:rPr>
@@ -5750,6 +5541,7 @@
   <w:style w:type="character" w:customStyle="1" w:styleId="ListLabel3">
     <w:name w:val="ListLabel 3"/>
     <w:qFormat/>
+    <w:rsid w:val="007D2FEE"/>
     <w:rPr>
       <w:rFonts w:cs="Courier New"/>
     </w:rPr>
@@ -5757,6 +5549,7 @@
   <w:style w:type="character" w:customStyle="1" w:styleId="ListLabel4">
     <w:name w:val="ListLabel 4"/>
     <w:qFormat/>
+    <w:rsid w:val="007D2FEE"/>
     <w:rPr>
       <w:rFonts w:cs="Courier New"/>
     </w:rPr>
@@ -5764,6 +5557,7 @@
   <w:style w:type="character" w:customStyle="1" w:styleId="ListLabel5">
     <w:name w:val="ListLabel 5"/>
     <w:qFormat/>
+    <w:rsid w:val="007D2FEE"/>
     <w:rPr>
       <w:rFonts w:cs="Courier New"/>
     </w:rPr>
@@ -5771,6 +5565,7 @@
   <w:style w:type="character" w:customStyle="1" w:styleId="ListLabel6">
     <w:name w:val="ListLabel 6"/>
     <w:qFormat/>
+    <w:rsid w:val="007D2FEE"/>
     <w:rPr>
       <w:rFonts w:cs="Courier New"/>
     </w:rPr>
@@ -5779,6 +5574,7 @@
     <w:name w:val="HTML Preformatted Char"/>
     <w:basedOn w:val="DefaultParagraphFont"/>
     <w:qFormat/>
+    <w:rsid w:val="007D2FEE"/>
     <w:rPr>
       <w:rFonts w:ascii="Courier New" w:eastAsia="Times New Roman" w:hAnsi="Courier New" w:cs="Courier New"/>
       <w:kern w:val="0"/>
@@ -5791,6 +5587,7 @@
     <w:basedOn w:val="Normal"/>
     <w:next w:val="BodyText"/>
     <w:qFormat/>
+    <w:rsid w:val="007D2FEE"/>
     <w:pPr>
       <w:keepNext/>
       <w:widowControl w:val="0"/>
@@ -5805,6 +5602,7 @@
   <w:style w:type="paragraph" w:styleId="BodyText">
     <w:name w:val="Body Text"/>
     <w:basedOn w:val="Normal"/>
+    <w:rsid w:val="007D2FEE"/>
     <w:pPr>
       <w:spacing w:after="140" w:line="276" w:lineRule="auto"/>
     </w:pPr>
@@ -5812,6 +5610,7 @@
   <w:style w:type="paragraph" w:styleId="List">
     <w:name w:val="List"/>
     <w:basedOn w:val="Normal"/>
+    <w:rsid w:val="007D2FEE"/>
     <w:pPr>
       <w:widowControl w:val="0"/>
     </w:pPr>
@@ -5823,6 +5622,7 @@
     <w:name w:val="caption"/>
     <w:basedOn w:val="Standard"/>
     <w:qFormat/>
+    <w:rsid w:val="007D2FEE"/>
     <w:pPr>
       <w:suppressLineNumbers/>
       <w:spacing w:before="120" w:after="120"/>
@@ -5839,6 +5639,7 @@
     <w:name w:val="Index"/>
     <w:basedOn w:val="Normal"/>
     <w:qFormat/>
+    <w:rsid w:val="007D2FEE"/>
     <w:pPr>
       <w:widowControl w:val="0"/>
       <w:suppressLineNumbers/>
@@ -5850,6 +5651,7 @@
   <w:style w:type="paragraph" w:customStyle="1" w:styleId="Standard">
     <w:name w:val="Standard"/>
     <w:qFormat/>
+    <w:rsid w:val="007D2FEE"/>
     <w:pPr>
       <w:spacing w:after="200" w:line="276" w:lineRule="auto"/>
     </w:pPr>
@@ -5862,6 +5664,7 @@
     <w:name w:val="Text body"/>
     <w:basedOn w:val="Standard"/>
     <w:qFormat/>
+    <w:rsid w:val="007D2FEE"/>
     <w:pPr>
       <w:spacing w:after="140" w:line="288" w:lineRule="auto"/>
     </w:pPr>
@@ -5870,6 +5673,7 @@
     <w:name w:val="Balloon Text"/>
     <w:basedOn w:val="Standard"/>
     <w:qFormat/>
+    <w:rsid w:val="007D2FEE"/>
     <w:pPr>
       <w:spacing w:after="0" w:line="240" w:lineRule="auto"/>
     </w:pPr>
@@ -5883,6 +5687,7 @@
     <w:name w:val="List Paragraph"/>
     <w:basedOn w:val="Standard"/>
     <w:qFormat/>
+    <w:rsid w:val="007D2FEE"/>
     <w:pPr>
       <w:ind w:left="720"/>
     </w:pPr>
@@ -5891,6 +5696,7 @@
     <w:name w:val="HTML Preformatted"/>
     <w:basedOn w:val="Normal"/>
     <w:qFormat/>
+    <w:rsid w:val="007D2FEE"/>
     <w:pPr>
       <w:tabs>
         <w:tab w:val="left" w:pos="916"/>
@@ -5923,6 +5729,7 @@
   <w:style w:type="numbering" w:customStyle="1" w:styleId="NoList1">
     <w:name w:val="No List_1"/>
     <w:qFormat/>
+    <w:rsid w:val="007D2FEE"/>
   </w:style>
   <w:style w:type="character" w:styleId="Hyperlink">
     <w:name w:val="Hyperlink"/>
@@ -5935,7 +5742,7 @@
       <w:u w:val="single"/>
     </w:rPr>
   </w:style>
-  <w:style w:type="character" w:styleId="UnresolvedMention">
+  <w:style w:type="character" w:customStyle="1" w:styleId="UnresolvedMention">
     <w:name w:val="Unresolved Mention"/>
     <w:basedOn w:val="DefaultParagraphFont"/>
     <w:uiPriority w:val="99"/>
@@ -5993,7 +5800,7 @@
     </a:clrScheme>
     <a:fontScheme name="Office">
       <a:majorFont>
-        <a:latin typeface="Calibri Light" panose="020F0302020204030204"/>
+        <a:latin typeface="Calibri Light"/>
         <a:ea typeface=""/>
         <a:cs typeface=""/>
         <a:font script="Jpan" typeface="游ゴシック Light"/>
@@ -6045,7 +5852,7 @@
         <a:font script="Tfng" typeface="Ebrima"/>
       </a:majorFont>
       <a:minorFont>
-        <a:latin typeface="Calibri" panose="020F0502020204030204"/>
+        <a:latin typeface="Calibri"/>
         <a:ea typeface=""/>
         <a:cs typeface=""/>
         <a:font script="Jpan" typeface="游明朝"/>
@@ -6239,7 +6046,7 @@
   <a:extraClrSchemeLst/>
   <a:extLst>
     <a:ext uri="{05A4C25C-085E-4340-85A3-A5531E510DB2}">
-      <thm15:themeFamily xmlns:thm15="http://schemas.microsoft.com/office/thememl/2012/main" name="Office Theme" id="{62F939B6-93AF-4DB8-9C6B-D6C7DFDC589F}" vid="{4A3C46E8-61CC-4603-A589-7422A47A8E4A}"/>
+      <thm15:themeFamily xmlns:thm15="http://schemas.microsoft.com/office/thememl/2012/main" xmlns="" name="Office Theme" id="{62F939B6-93AF-4DB8-9C6B-D6C7DFDC589F}" vid="{4A3C46E8-61CC-4603-A589-7422A47A8E4A}"/>
     </a:ext>
   </a:extLst>
 </a:theme>
@@ -6250,7 +6057,7 @@
 </file>
 
 <file path=customXml/itemProps1.xml><?xml version="1.0" encoding="utf-8"?>
-<ds:datastoreItem xmlns:ds="http://schemas.openxmlformats.org/officeDocument/2006/customXml" ds:itemID="{1EC14A7E-183D-48F6-988F-B15726BD12BE}">
+<ds:datastoreItem xmlns:ds="http://schemas.openxmlformats.org/officeDocument/2006/customXml" ds:itemID="{25EB895F-69E7-47F9-87C9-FAD9EB7B2A06}">
   <ds:schemaRefs>
     <ds:schemaRef ds:uri="http://schemas.openxmlformats.org/officeDocument/2006/bibliography"/>
   </ds:schemaRefs>

</xml_diff>